<commit_message>
ajout de Havila Editions
</commit_message>
<xml_diff>
--- a/autres/precieux.docx
+++ b/autres/precieux.docx
@@ -1,6 +1,6 @@
 
 <file path=word/document.xml><?xml version="1.0" encoding="utf-8"?>
-<w:document xmlns:wpc="http://schemas.microsoft.com/office/word/2010/wordprocessingCanvas" xmlns:mc="http://schemas.openxmlformats.org/markup-compatibility/2006" xmlns:o="urn:schemas-microsoft-com:office:office" xmlns:r="http://schemas.openxmlformats.org/officeDocument/2006/relationships" xmlns:m="http://schemas.openxmlformats.org/officeDocument/2006/math" xmlns:v="urn:schemas-microsoft-com:vml" xmlns:wp14="http://schemas.microsoft.com/office/word/2010/wordprocessingDrawing" xmlns:wp="http://schemas.openxmlformats.org/drawingml/2006/wordprocessingDrawing" xmlns:w10="urn:schemas-microsoft-com:office:word" xmlns:w="http://schemas.openxmlformats.org/wordprocessingml/2006/main" xmlns:w14="http://schemas.microsoft.com/office/word/2010/wordml" xmlns:w15="http://schemas.microsoft.com/office/word/2012/wordml" xmlns:wpg="http://schemas.microsoft.com/office/word/2010/wordprocessingGroup" xmlns:wpi="http://schemas.microsoft.com/office/word/2010/wordprocessingInk" xmlns:wne="http://schemas.microsoft.com/office/word/2006/wordml" xmlns:wps="http://schemas.microsoft.com/office/word/2010/wordprocessingShape" mc:Ignorable="w14 w15 wp14">
+<w:document xmlns:wpc="http://schemas.microsoft.com/office/word/2010/wordprocessingCanvas" xmlns:cx="http://schemas.microsoft.com/office/drawing/2014/chartex" xmlns:cx1="http://schemas.microsoft.com/office/drawing/2015/9/8/chartex" xmlns:cx2="http://schemas.microsoft.com/office/drawing/2015/10/21/chartex" xmlns:cx3="http://schemas.microsoft.com/office/drawing/2016/5/9/chartex" xmlns:cx4="http://schemas.microsoft.com/office/drawing/2016/5/10/chartex" xmlns:cx5="http://schemas.microsoft.com/office/drawing/2016/5/11/chartex" xmlns:cx6="http://schemas.microsoft.com/office/drawing/2016/5/12/chartex" xmlns:cx7="http://schemas.microsoft.com/office/drawing/2016/5/13/chartex" xmlns:cx8="http://schemas.microsoft.com/office/drawing/2016/5/14/chartex" xmlns:mc="http://schemas.openxmlformats.org/markup-compatibility/2006" xmlns:aink="http://schemas.microsoft.com/office/drawing/2016/ink" xmlns:am3d="http://schemas.microsoft.com/office/drawing/2017/model3d" xmlns:o="urn:schemas-microsoft-com:office:office" xmlns:r="http://schemas.openxmlformats.org/officeDocument/2006/relationships" xmlns:m="http://schemas.openxmlformats.org/officeDocument/2006/math" xmlns:v="urn:schemas-microsoft-com:vml" xmlns:wp14="http://schemas.microsoft.com/office/word/2010/wordprocessingDrawing" xmlns:wp="http://schemas.openxmlformats.org/drawingml/2006/wordprocessingDrawing" xmlns:w10="urn:schemas-microsoft-com:office:word" xmlns:w="http://schemas.openxmlformats.org/wordprocessingml/2006/main" xmlns:w14="http://schemas.microsoft.com/office/word/2010/wordml" xmlns:w15="http://schemas.microsoft.com/office/word/2012/wordml" xmlns:w16cex="http://schemas.microsoft.com/office/word/2018/wordml/cex" xmlns:w16cid="http://schemas.microsoft.com/office/word/2016/wordml/cid" xmlns:w16="http://schemas.microsoft.com/office/word/2018/wordml" xmlns:w16sdtdh="http://schemas.microsoft.com/office/word/2020/wordml/sdtdatahash" xmlns:w16se="http://schemas.microsoft.com/office/word/2015/wordml/symex" xmlns:wpg="http://schemas.microsoft.com/office/word/2010/wordprocessingGroup" xmlns:wpi="http://schemas.microsoft.com/office/word/2010/wordprocessingInk" xmlns:wne="http://schemas.microsoft.com/office/word/2006/wordml" xmlns:wps="http://schemas.microsoft.com/office/word/2010/wordprocessingShape" mc:Ignorable="w14 w15 w16se w16cid w16 w16cex w16sdtdh wp14">
   <w:body>
     <w:p>
       <w:pPr>
@@ -332,15 +332,6 @@
     </w:p>
     <w:p>
       <w:pPr>
-        <w:rPr>
-          <w:rFonts w:ascii="Times New Roman" w:hAnsi="Times New Roman" w:cs="Times New Roman"/>
-          <w:sz w:val="28"/>
-          <w:szCs w:val="28"/>
-        </w:rPr>
-      </w:pPr>
-    </w:p>
-    <w:p>
-      <w:pPr>
         <w:tabs>
           <w:tab w:val="left" w:pos="3173"/>
         </w:tabs>
@@ -422,6 +413,7 @@
           <w:szCs w:val="28"/>
         </w:rPr>
       </w:pPr>
+      <w:proofErr w:type="gramStart"/>
       <w:r>
         <w:rPr>
           <w:rFonts w:ascii="Times New Roman" w:hAnsi="Times New Roman" w:cs="Times New Roman"/>
@@ -429,7 +421,17 @@
           <w:sz w:val="28"/>
           <w:szCs w:val="28"/>
         </w:rPr>
-        <w:t xml:space="preserve">«… Il me </w:t>
+        <w:t>«…</w:t>
+      </w:r>
+      <w:proofErr w:type="gramEnd"/>
+      <w:r>
+        <w:rPr>
+          <w:rFonts w:ascii="Times New Roman" w:hAnsi="Times New Roman" w:cs="Times New Roman"/>
+          <w:i/>
+          <w:sz w:val="28"/>
+          <w:szCs w:val="28"/>
+        </w:rPr>
+        <w:t xml:space="preserve"> Il me </w:t>
       </w:r>
       <w:r>
         <w:rPr>
@@ -547,6 +549,8 @@
         <w:jc w:val="right"/>
         <w:rPr>
           <w:rFonts w:ascii="Times New Roman" w:hAnsi="Times New Roman" w:cs="Times New Roman"/>
+          <w:b/>
+          <w:bCs/>
           <w:i/>
           <w:sz w:val="28"/>
           <w:szCs w:val="28"/>
@@ -559,14 +563,80 @@
           <w:sz w:val="28"/>
           <w:szCs w:val="28"/>
         </w:rPr>
-        <w:t>Auteur:</w:t>
-      </w:r>
+        <w:t>Auteur</w:t>
+      </w:r>
+      <w:r>
+        <w:rPr>
+          <w:rFonts w:ascii="Times New Roman" w:hAnsi="Times New Roman" w:cs="Times New Roman"/>
+          <w:i/>
+          <w:sz w:val="28"/>
+          <w:szCs w:val="28"/>
+        </w:rPr>
+        <w:t xml:space="preserve"> </w:t>
+      </w:r>
+      <w:r>
+        <w:rPr>
+          <w:rFonts w:ascii="Times New Roman" w:hAnsi="Times New Roman" w:cs="Times New Roman"/>
+          <w:i/>
+          <w:sz w:val="28"/>
+          <w:szCs w:val="28"/>
+        </w:rPr>
+        <w:t>:</w:t>
+      </w:r>
+      <w:r>
+        <w:rPr>
+          <w:rFonts w:ascii="Times New Roman" w:hAnsi="Times New Roman" w:cs="Times New Roman"/>
+          <w:i/>
+          <w:sz w:val="28"/>
+          <w:szCs w:val="28"/>
+        </w:rPr>
+        <w:t xml:space="preserve"> </w:t>
+      </w:r>
+      <w:proofErr w:type="spellStart"/>
+      <w:r>
+        <w:rPr>
+          <w:rFonts w:ascii="Times New Roman" w:hAnsi="Times New Roman" w:cs="Times New Roman"/>
+          <w:b/>
+          <w:bCs/>
+          <w:i/>
+          <w:sz w:val="28"/>
+          <w:szCs w:val="28"/>
+        </w:rPr>
+        <w:t>Majoie</w:t>
+      </w:r>
+      <w:proofErr w:type="spellEnd"/>
+      <w:r>
+        <w:rPr>
+          <w:rFonts w:ascii="Times New Roman" w:hAnsi="Times New Roman" w:cs="Times New Roman"/>
+          <w:b/>
+          <w:bCs/>
+          <w:i/>
+          <w:sz w:val="28"/>
+          <w:szCs w:val="28"/>
+        </w:rPr>
+        <w:t xml:space="preserve"> </w:t>
+      </w:r>
+      <w:proofErr w:type="spellStart"/>
+      <w:r>
+        <w:rPr>
+          <w:rFonts w:ascii="Times New Roman" w:hAnsi="Times New Roman" w:cs="Times New Roman"/>
+          <w:b/>
+          <w:bCs/>
+          <w:i/>
+          <w:sz w:val="28"/>
+          <w:szCs w:val="28"/>
+        </w:rPr>
+        <w:t>Miji</w:t>
+      </w:r>
+      <w:proofErr w:type="spellEnd"/>
     </w:p>
     <w:p>
       <w:pPr>
         <w:jc w:val="right"/>
         <w:rPr>
           <w:rFonts w:ascii="Times New Roman" w:hAnsi="Times New Roman" w:cs="Times New Roman"/>
+          <w:b/>
+          <w:bCs/>
           <w:i/>
           <w:sz w:val="28"/>
           <w:szCs w:val="28"/>
@@ -575,11 +645,54 @@
       <w:r>
         <w:rPr>
           <w:rFonts w:ascii="Times New Roman" w:hAnsi="Times New Roman" w:cs="Times New Roman"/>
+          <w:b/>
+          <w:bCs/>
           <w:i/>
-          <w:sz w:val="28"/>
-          <w:szCs w:val="28"/>
-        </w:rPr>
-        <w:t>Majoie Miji</w:t>
+          <w:noProof/>
+          <w:sz w:val="28"/>
+          <w:szCs w:val="28"/>
+        </w:rPr>
+        <w:drawing>
+          <wp:inline distT="0" distB="0" distL="0" distR="0" wp14:anchorId="02AE2B39" wp14:editId="4A26660A">
+            <wp:extent cx="3650495" cy="1351283"/>
+            <wp:effectExtent l="0" t="0" r="7620" b="1270"/>
+            <wp:docPr id="1" name="Image 1"/>
+            <wp:cNvGraphicFramePr>
+              <a:graphicFrameLocks xmlns:a="http://schemas.openxmlformats.org/drawingml/2006/main" noChangeAspect="1"/>
+            </wp:cNvGraphicFramePr>
+            <a:graphic xmlns:a="http://schemas.openxmlformats.org/drawingml/2006/main">
+              <a:graphicData uri="http://schemas.openxmlformats.org/drawingml/2006/picture">
+                <pic:pic xmlns:pic="http://schemas.openxmlformats.org/drawingml/2006/picture">
+                  <pic:nvPicPr>
+                    <pic:cNvPr id="1" name="Image 1"/>
+                    <pic:cNvPicPr/>
+                  </pic:nvPicPr>
+                  <pic:blipFill>
+                    <a:blip r:embed="rId8" cstate="print">
+                      <a:extLst>
+                        <a:ext uri="{28A0092B-C50C-407E-A947-70E740481C1C}">
+                          <a14:useLocalDpi xmlns:a14="http://schemas.microsoft.com/office/drawing/2010/main" val="0"/>
+                        </a:ext>
+                      </a:extLst>
+                    </a:blip>
+                    <a:stretch>
+                      <a:fillRect/>
+                    </a:stretch>
+                  </pic:blipFill>
+                  <pic:spPr>
+                    <a:xfrm>
+                      <a:off x="0" y="0"/>
+                      <a:ext cx="3650495" cy="1351283"/>
+                    </a:xfrm>
+                    <a:prstGeom prst="rect">
+                      <a:avLst/>
+                    </a:prstGeom>
+                  </pic:spPr>
+                </pic:pic>
+              </a:graphicData>
+            </a:graphic>
+          </wp:inline>
+        </w:drawing>
       </w:r>
     </w:p>
     <w:p>
@@ -592,15 +705,39 @@
           <w:szCs w:val="28"/>
         </w:rPr>
       </w:pPr>
-      <w:r>
+      <w:hyperlink r:id="rId9" w:history="1">
+        <w:r>
+          <w:rPr>
+            <w:rStyle w:val="Lienhypertexte"/>
+            <w:rFonts w:ascii="Times New Roman" w:hAnsi="Times New Roman" w:cs="Times New Roman"/>
+            <w:i/>
+            <w:sz w:val="28"/>
+            <w:szCs w:val="28"/>
+          </w:rPr>
+          <w:t>havilaetmoi</w:t>
+        </w:r>
+        <w:r>
+          <w:rPr>
+            <w:rStyle w:val="Lienhypertexte"/>
+            <w:rFonts w:ascii="Times New Roman" w:hAnsi="Times New Roman" w:cs="Times New Roman"/>
+            <w:i/>
+            <w:sz w:val="28"/>
+            <w:szCs w:val="28"/>
+          </w:rPr>
+          <w:t>@gmail.com</w:t>
+        </w:r>
+      </w:hyperlink>
+    </w:p>
+    <w:p>
+      <w:pPr>
+        <w:jc w:val="right"/>
         <w:rPr>
           <w:rFonts w:ascii="Times New Roman" w:hAnsi="Times New Roman" w:cs="Times New Roman"/>
           <w:i/>
           <w:sz w:val="28"/>
           <w:szCs w:val="28"/>
         </w:rPr>
-        <w:t>majoiemiji@gmail.com</w:t>
-      </w:r>
+      </w:pPr>
     </w:p>
     <w:p>
       <w:pPr>
@@ -612,15 +749,6 @@
           <w:szCs w:val="28"/>
         </w:rPr>
       </w:pPr>
-      <w:r>
-        <w:rPr>
-          <w:rFonts w:ascii="Times New Roman" w:hAnsi="Times New Roman" w:cs="Times New Roman"/>
-          <w:i/>
-          <w:sz w:val="28"/>
-          <w:szCs w:val="28"/>
-        </w:rPr>
-        <w:t>+243979508196</w:t>
-      </w:r>
     </w:p>
     <w:p>
       <w:pPr>
@@ -824,7 +952,7 @@
                 <w:webHidden/>
                 <w:color w:val="D70760"/>
               </w:rPr>
-              <w:t>5</w:t>
+              <w:t>6</w:t>
             </w:r>
             <w:r>
               <w:rPr>
@@ -913,7 +1041,7 @@
                 <w:webHidden/>
                 <w:color w:val="D70760"/>
               </w:rPr>
-              <w:t>8</w:t>
+              <w:t>9</w:t>
             </w:r>
             <w:r>
               <w:rPr>
@@ -1002,7 +1130,7 @@
                 <w:webHidden/>
                 <w:color w:val="D70760"/>
               </w:rPr>
-              <w:t>10</w:t>
+              <w:t>11</w:t>
             </w:r>
             <w:r>
               <w:rPr>
@@ -1091,7 +1219,7 @@
                 <w:webHidden/>
                 <w:color w:val="D70760"/>
               </w:rPr>
-              <w:t>12</w:t>
+              <w:t>13</w:t>
             </w:r>
             <w:r>
               <w:rPr>
@@ -1180,7 +1308,7 @@
                 <w:webHidden/>
                 <w:color w:val="D70760"/>
               </w:rPr>
-              <w:t>14</w:t>
+              <w:t>15</w:t>
             </w:r>
             <w:r>
               <w:rPr>
@@ -1269,7 +1397,7 @@
                 <w:webHidden/>
                 <w:color w:val="D70760"/>
               </w:rPr>
-              <w:t>17</w:t>
+              <w:t>18</w:t>
             </w:r>
             <w:r>
               <w:rPr>
@@ -1358,7 +1486,7 @@
                 <w:webHidden/>
                 <w:color w:val="D70760"/>
               </w:rPr>
-              <w:t>18</w:t>
+              <w:t>19</w:t>
             </w:r>
             <w:r>
               <w:rPr>
@@ -1447,7 +1575,7 @@
                 <w:webHidden/>
                 <w:color w:val="D70760"/>
               </w:rPr>
-              <w:t>19</w:t>
+              <w:t>20</w:t>
             </w:r>
             <w:r>
               <w:rPr>
@@ -1536,7 +1664,7 @@
                 <w:webHidden/>
                 <w:color w:val="D70760"/>
               </w:rPr>
-              <w:t>21</w:t>
+              <w:t>22</w:t>
             </w:r>
             <w:r>
               <w:rPr>
@@ -1625,7 +1753,7 @@
                 <w:webHidden/>
                 <w:color w:val="D70760"/>
               </w:rPr>
-              <w:t>23</w:t>
+              <w:t>24</w:t>
             </w:r>
             <w:r>
               <w:rPr>
@@ -1714,7 +1842,7 @@
                 <w:webHidden/>
                 <w:color w:val="D70760"/>
               </w:rPr>
-              <w:t>26</w:t>
+              <w:t>27</w:t>
             </w:r>
             <w:r>
               <w:rPr>
@@ -1803,7 +1931,7 @@
                 <w:webHidden/>
                 <w:color w:val="D70760"/>
               </w:rPr>
-              <w:t>27</w:t>
+              <w:t>28</w:t>
             </w:r>
             <w:r>
               <w:rPr>
@@ -1892,7 +2020,7 @@
                 <w:webHidden/>
                 <w:color w:val="D70760"/>
               </w:rPr>
-              <w:t>28</w:t>
+              <w:t>29</w:t>
             </w:r>
             <w:r>
               <w:rPr>
@@ -1981,7 +2109,7 @@
                 <w:webHidden/>
                 <w:color w:val="D70760"/>
               </w:rPr>
-              <w:t>30</w:t>
+              <w:t>31</w:t>
             </w:r>
             <w:r>
               <w:rPr>
@@ -2070,7 +2198,7 @@
                 <w:webHidden/>
                 <w:color w:val="D70760"/>
               </w:rPr>
-              <w:t>31</w:t>
+              <w:t>32</w:t>
             </w:r>
             <w:r>
               <w:rPr>
@@ -2159,7 +2287,7 @@
                 <w:webHidden/>
                 <w:color w:val="D70760"/>
               </w:rPr>
-              <w:t>32</w:t>
+              <w:t>33</w:t>
             </w:r>
             <w:r>
               <w:rPr>
@@ -2248,7 +2376,7 @@
                 <w:webHidden/>
                 <w:color w:val="D70760"/>
               </w:rPr>
-              <w:t>34</w:t>
+              <w:t>35</w:t>
             </w:r>
             <w:r>
               <w:rPr>
@@ -2337,7 +2465,7 @@
                 <w:webHidden/>
                 <w:color w:val="D70760"/>
               </w:rPr>
-              <w:t>35</w:t>
+              <w:t>36</w:t>
             </w:r>
             <w:r>
               <w:rPr>
@@ -2426,7 +2554,7 @@
                 <w:webHidden/>
                 <w:color w:val="D70760"/>
               </w:rPr>
-              <w:t>37</w:t>
+              <w:t>38</w:t>
             </w:r>
             <w:r>
               <w:rPr>
@@ -2515,7 +2643,7 @@
                 <w:webHidden/>
                 <w:color w:val="D70760"/>
               </w:rPr>
-              <w:t>38</w:t>
+              <w:t>39</w:t>
             </w:r>
             <w:r>
               <w:rPr>
@@ -2933,8 +3061,18 @@
           <w:sz w:val="28"/>
           <w:szCs w:val="28"/>
         </w:rPr>
-        <w:t>Aide-nous;</w:t>
-      </w:r>
+        <w:t>Aide-</w:t>
+      </w:r>
+      <w:proofErr w:type="gramStart"/>
+      <w:r>
+        <w:rPr>
+          <w:rFonts w:ascii="Times New Roman" w:hAnsi="Times New Roman" w:cs="Times New Roman"/>
+          <w:sz w:val="28"/>
+          <w:szCs w:val="28"/>
+        </w:rPr>
+        <w:t>nous;</w:t>
+      </w:r>
+      <w:proofErr w:type="gramEnd"/>
     </w:p>
     <w:p>
       <w:pPr>
@@ -3051,8 +3189,18 @@
           <w:sz w:val="28"/>
           <w:szCs w:val="28"/>
         </w:rPr>
-        <w:t>Aide-nous;</w:t>
-      </w:r>
+        <w:t>Aide-</w:t>
+      </w:r>
+      <w:proofErr w:type="gramStart"/>
+      <w:r>
+        <w:rPr>
+          <w:rFonts w:ascii="Times New Roman" w:hAnsi="Times New Roman" w:cs="Times New Roman"/>
+          <w:sz w:val="28"/>
+          <w:szCs w:val="28"/>
+        </w:rPr>
+        <w:t>nous;</w:t>
+      </w:r>
+      <w:proofErr w:type="gramEnd"/>
     </w:p>
     <w:p>
       <w:pPr>
@@ -3161,8 +3309,18 @@
           <w:sz w:val="28"/>
           <w:szCs w:val="28"/>
         </w:rPr>
-        <w:t>Aide-nous;</w:t>
-      </w:r>
+        <w:t>Aide-</w:t>
+      </w:r>
+      <w:proofErr w:type="gramStart"/>
+      <w:r>
+        <w:rPr>
+          <w:rFonts w:ascii="Times New Roman" w:hAnsi="Times New Roman" w:cs="Times New Roman"/>
+          <w:sz w:val="28"/>
+          <w:szCs w:val="28"/>
+        </w:rPr>
+        <w:t>nous;</w:t>
+      </w:r>
+      <w:proofErr w:type="gramEnd"/>
     </w:p>
     <w:p>
       <w:pPr>
@@ -3271,8 +3429,18 @@
           <w:sz w:val="28"/>
           <w:szCs w:val="28"/>
         </w:rPr>
-        <w:t>Aide-nous;</w:t>
-      </w:r>
+        <w:t>Aide-</w:t>
+      </w:r>
+      <w:proofErr w:type="gramStart"/>
+      <w:r>
+        <w:rPr>
+          <w:rFonts w:ascii="Times New Roman" w:hAnsi="Times New Roman" w:cs="Times New Roman"/>
+          <w:sz w:val="28"/>
+          <w:szCs w:val="28"/>
+        </w:rPr>
+        <w:t>nous;</w:t>
+      </w:r>
+      <w:proofErr w:type="gramEnd"/>
     </w:p>
     <w:p>
       <w:pPr>
@@ -3381,8 +3549,18 @@
           <w:sz w:val="28"/>
           <w:szCs w:val="28"/>
         </w:rPr>
-        <w:t>Aide-nous;</w:t>
-      </w:r>
+        <w:t>Aide-</w:t>
+      </w:r>
+      <w:proofErr w:type="gramStart"/>
+      <w:r>
+        <w:rPr>
+          <w:rFonts w:ascii="Times New Roman" w:hAnsi="Times New Roman" w:cs="Times New Roman"/>
+          <w:sz w:val="28"/>
+          <w:szCs w:val="28"/>
+        </w:rPr>
+        <w:t>nous;</w:t>
+      </w:r>
+      <w:proofErr w:type="gramEnd"/>
     </w:p>
     <w:p>
       <w:pPr>
@@ -3500,8 +3678,18 @@
           <w:szCs w:val="28"/>
         </w:rPr>
         <w:lastRenderedPageBreak/>
-        <w:t>Aide-nous;</w:t>
-      </w:r>
+        <w:t>Aide-</w:t>
+      </w:r>
+      <w:proofErr w:type="gramStart"/>
+      <w:r>
+        <w:rPr>
+          <w:rFonts w:ascii="Times New Roman" w:hAnsi="Times New Roman" w:cs="Times New Roman"/>
+          <w:sz w:val="28"/>
+          <w:szCs w:val="28"/>
+        </w:rPr>
+        <w:t>nous;</w:t>
+      </w:r>
+      <w:proofErr w:type="gramEnd"/>
     </w:p>
     <w:p>
       <w:pPr>
@@ -3610,8 +3798,18 @@
           <w:sz w:val="28"/>
           <w:szCs w:val="28"/>
         </w:rPr>
-        <w:t>Aide-nous;</w:t>
-      </w:r>
+        <w:t>Aide-</w:t>
+      </w:r>
+      <w:proofErr w:type="gramStart"/>
+      <w:r>
+        <w:rPr>
+          <w:rFonts w:ascii="Times New Roman" w:hAnsi="Times New Roman" w:cs="Times New Roman"/>
+          <w:sz w:val="28"/>
+          <w:szCs w:val="28"/>
+        </w:rPr>
+        <w:t>nous;</w:t>
+      </w:r>
+      <w:proofErr w:type="gramEnd"/>
     </w:p>
     <w:p>
       <w:pPr>
@@ -3720,8 +3918,18 @@
           <w:sz w:val="28"/>
           <w:szCs w:val="28"/>
         </w:rPr>
-        <w:t>Aide-nous;</w:t>
-      </w:r>
+        <w:t>Aide-</w:t>
+      </w:r>
+      <w:proofErr w:type="gramStart"/>
+      <w:r>
+        <w:rPr>
+          <w:rFonts w:ascii="Times New Roman" w:hAnsi="Times New Roman" w:cs="Times New Roman"/>
+          <w:sz w:val="28"/>
+          <w:szCs w:val="28"/>
+        </w:rPr>
+        <w:t>nous;</w:t>
+      </w:r>
+      <w:proofErr w:type="gramEnd"/>
     </w:p>
     <w:p>
       <w:pPr>
@@ -6439,7 +6647,25 @@
           <w:sz w:val="28"/>
           <w:szCs w:val="28"/>
         </w:rPr>
-        <w:t>N'a rien de vil.</w:t>
+        <w:t xml:space="preserve">N'a rien de </w:t>
+      </w:r>
+      <w:proofErr w:type="spellStart"/>
+      <w:r>
+        <w:rPr>
+          <w:rFonts w:ascii="Times New Roman" w:hAnsi="Times New Roman" w:cs="Times New Roman"/>
+          <w:sz w:val="28"/>
+          <w:szCs w:val="28"/>
+        </w:rPr>
+        <w:t>vil</w:t>
+      </w:r>
+      <w:proofErr w:type="spellEnd"/>
+      <w:r>
+        <w:rPr>
+          <w:rFonts w:ascii="Times New Roman" w:hAnsi="Times New Roman" w:cs="Times New Roman"/>
+          <w:sz w:val="28"/>
+          <w:szCs w:val="28"/>
+        </w:rPr>
+        <w:t>.</w:t>
       </w:r>
     </w:p>
     <w:p>
@@ -7602,7 +7828,25 @@
           <w:sz w:val="28"/>
           <w:szCs w:val="28"/>
         </w:rPr>
-        <w:t>En a marre d’</w:t>
+        <w:t xml:space="preserve">En </w:t>
+      </w:r>
+      <w:proofErr w:type="gramStart"/>
+      <w:r>
+        <w:rPr>
+          <w:rFonts w:ascii="Times New Roman" w:hAnsi="Times New Roman" w:cs="Times New Roman"/>
+          <w:sz w:val="28"/>
+          <w:szCs w:val="28"/>
+        </w:rPr>
+        <w:t>a</w:t>
+      </w:r>
+      <w:proofErr w:type="gramEnd"/>
+      <w:r>
+        <w:rPr>
+          <w:rFonts w:ascii="Times New Roman" w:hAnsi="Times New Roman" w:cs="Times New Roman"/>
+          <w:sz w:val="28"/>
+          <w:szCs w:val="28"/>
+        </w:rPr>
+        <w:t xml:space="preserve"> marre d’</w:t>
       </w:r>
       <w:r>
         <w:rPr>
@@ -7716,7 +7960,25 @@
           <w:sz w:val="28"/>
           <w:szCs w:val="28"/>
         </w:rPr>
-        <w:t>M’attire affreusement and I fall ;</w:t>
+        <w:t xml:space="preserve">M’attire affreusement and I </w:t>
+      </w:r>
+      <w:proofErr w:type="spellStart"/>
+      <w:r>
+        <w:rPr>
+          <w:rFonts w:ascii="Times New Roman" w:hAnsi="Times New Roman" w:cs="Times New Roman"/>
+          <w:sz w:val="28"/>
+          <w:szCs w:val="28"/>
+        </w:rPr>
+        <w:t>fall</w:t>
+      </w:r>
+      <w:proofErr w:type="spellEnd"/>
+      <w:r>
+        <w:rPr>
+          <w:rFonts w:ascii="Times New Roman" w:hAnsi="Times New Roman" w:cs="Times New Roman"/>
+          <w:sz w:val="28"/>
+          <w:szCs w:val="28"/>
+        </w:rPr>
+        <w:t> ;</w:t>
       </w:r>
     </w:p>
     <w:p>
@@ -9697,7 +9959,25 @@
           <w:sz w:val="28"/>
           <w:szCs w:val="28"/>
         </w:rPr>
-        <w:t>Nous a rachetés pour Dieu.</w:t>
+        <w:t xml:space="preserve">Nous </w:t>
+      </w:r>
+      <w:proofErr w:type="gramStart"/>
+      <w:r>
+        <w:rPr>
+          <w:rFonts w:ascii="Times New Roman" w:hAnsi="Times New Roman" w:cs="Times New Roman"/>
+          <w:sz w:val="28"/>
+          <w:szCs w:val="28"/>
+        </w:rPr>
+        <w:t>a rachetés</w:t>
+      </w:r>
+      <w:proofErr w:type="gramEnd"/>
+      <w:r>
+        <w:rPr>
+          <w:rFonts w:ascii="Times New Roman" w:hAnsi="Times New Roman" w:cs="Times New Roman"/>
+          <w:sz w:val="28"/>
+          <w:szCs w:val="28"/>
+        </w:rPr>
+        <w:t xml:space="preserve"> pour Dieu.</w:t>
       </w:r>
     </w:p>
     <w:p>
@@ -10155,7 +10435,25 @@
           <w:sz w:val="28"/>
           <w:szCs w:val="28"/>
         </w:rPr>
-        <w:t>Qui le plongeaient dans des douleurs.</w:t>
+        <w:t xml:space="preserve">Qui le </w:t>
+      </w:r>
+      <w:proofErr w:type="gramStart"/>
+      <w:r>
+        <w:rPr>
+          <w:rFonts w:ascii="Times New Roman" w:hAnsi="Times New Roman" w:cs="Times New Roman"/>
+          <w:sz w:val="28"/>
+          <w:szCs w:val="28"/>
+        </w:rPr>
+        <w:t>plongeaient</w:t>
+      </w:r>
+      <w:proofErr w:type="gramEnd"/>
+      <w:r>
+        <w:rPr>
+          <w:rFonts w:ascii="Times New Roman" w:hAnsi="Times New Roman" w:cs="Times New Roman"/>
+          <w:sz w:val="28"/>
+          <w:szCs w:val="28"/>
+        </w:rPr>
+        <w:t xml:space="preserve"> dans des douleurs.</w:t>
       </w:r>
     </w:p>
     <w:p>
@@ -10564,10 +10862,12 @@
         <w:pStyle w:val="Titre1"/>
       </w:pPr>
       <w:bookmarkStart w:id="8" w:name="_Toc95660592"/>
+      <w:proofErr w:type="spellStart"/>
       <w:r>
         <w:t>Precious</w:t>
       </w:r>
       <w:bookmarkEnd w:id="8"/>
+      <w:proofErr w:type="spellEnd"/>
     </w:p>
     <w:p>
       <w:pPr>
@@ -11332,25 +11632,71 @@
           <w:sz w:val="28"/>
           <w:szCs w:val="28"/>
         </w:rPr>
-        <w:t>Elle me pousse à te souffler:</w:t>
-      </w:r>
-    </w:p>
-    <w:p>
-      <w:pPr>
-        <w:jc w:val="center"/>
-        <w:rPr>
-          <w:rFonts w:ascii="Times New Roman" w:hAnsi="Times New Roman" w:cs="Times New Roman"/>
-          <w:sz w:val="28"/>
-          <w:szCs w:val="28"/>
-        </w:rPr>
-      </w:pPr>
-      <w:r>
-        <w:rPr>
-          <w:rFonts w:ascii="Times New Roman" w:hAnsi="Times New Roman" w:cs="Times New Roman"/>
-          <w:sz w:val="28"/>
-          <w:szCs w:val="28"/>
-        </w:rPr>
-        <w:t>"Most precious you are."</w:t>
+        <w:t xml:space="preserve">Elle me pousse à te </w:t>
+      </w:r>
+      <w:proofErr w:type="gramStart"/>
+      <w:r>
+        <w:rPr>
+          <w:rFonts w:ascii="Times New Roman" w:hAnsi="Times New Roman" w:cs="Times New Roman"/>
+          <w:sz w:val="28"/>
+          <w:szCs w:val="28"/>
+        </w:rPr>
+        <w:t>souffler:</w:t>
+      </w:r>
+      <w:proofErr w:type="gramEnd"/>
+    </w:p>
+    <w:p>
+      <w:pPr>
+        <w:jc w:val="center"/>
+        <w:rPr>
+          <w:rFonts w:ascii="Times New Roman" w:hAnsi="Times New Roman" w:cs="Times New Roman"/>
+          <w:sz w:val="28"/>
+          <w:szCs w:val="28"/>
+        </w:rPr>
+      </w:pPr>
+      <w:r>
+        <w:rPr>
+          <w:rFonts w:ascii="Times New Roman" w:hAnsi="Times New Roman" w:cs="Times New Roman"/>
+          <w:sz w:val="28"/>
+          <w:szCs w:val="28"/>
+        </w:rPr>
+        <w:t xml:space="preserve">"Most </w:t>
+      </w:r>
+      <w:proofErr w:type="spellStart"/>
+      <w:r>
+        <w:rPr>
+          <w:rFonts w:ascii="Times New Roman" w:hAnsi="Times New Roman" w:cs="Times New Roman"/>
+          <w:sz w:val="28"/>
+          <w:szCs w:val="28"/>
+        </w:rPr>
+        <w:t>precious</w:t>
+      </w:r>
+      <w:proofErr w:type="spellEnd"/>
+      <w:r>
+        <w:rPr>
+          <w:rFonts w:ascii="Times New Roman" w:hAnsi="Times New Roman" w:cs="Times New Roman"/>
+          <w:sz w:val="28"/>
+          <w:szCs w:val="28"/>
+        </w:rPr>
+        <w:t xml:space="preserve"> </w:t>
+      </w:r>
+      <w:proofErr w:type="spellStart"/>
+      <w:r>
+        <w:rPr>
+          <w:rFonts w:ascii="Times New Roman" w:hAnsi="Times New Roman" w:cs="Times New Roman"/>
+          <w:sz w:val="28"/>
+          <w:szCs w:val="28"/>
+        </w:rPr>
+        <w:t>you</w:t>
+      </w:r>
+      <w:proofErr w:type="spellEnd"/>
+      <w:r>
+        <w:rPr>
+          <w:rFonts w:ascii="Times New Roman" w:hAnsi="Times New Roman" w:cs="Times New Roman"/>
+          <w:sz w:val="28"/>
+          <w:szCs w:val="28"/>
+        </w:rPr>
+        <w:t xml:space="preserve"> are."</w:t>
       </w:r>
     </w:p>
     <w:p>
@@ -13053,13 +13399,23 @@
           <w:szCs w:val="28"/>
         </w:rPr>
       </w:pPr>
-      <w:r>
-        <w:rPr>
-          <w:rFonts w:ascii="Times New Roman" w:hAnsi="Times New Roman" w:cs="Times New Roman"/>
-          <w:sz w:val="28"/>
-          <w:szCs w:val="28"/>
-        </w:rPr>
-        <w:t>Ultimate Prince je t'aime</w:t>
+      <w:proofErr w:type="spellStart"/>
+      <w:r>
+        <w:rPr>
+          <w:rFonts w:ascii="Times New Roman" w:hAnsi="Times New Roman" w:cs="Times New Roman"/>
+          <w:sz w:val="28"/>
+          <w:szCs w:val="28"/>
+        </w:rPr>
+        <w:t>Ultimate</w:t>
+      </w:r>
+      <w:proofErr w:type="spellEnd"/>
+      <w:r>
+        <w:rPr>
+          <w:rFonts w:ascii="Times New Roman" w:hAnsi="Times New Roman" w:cs="Times New Roman"/>
+          <w:sz w:val="28"/>
+          <w:szCs w:val="28"/>
+        </w:rPr>
+        <w:t xml:space="preserve"> Prince je t'aime</w:t>
       </w:r>
       <w:r>
         <w:rPr>
@@ -13273,6 +13629,7 @@
           <w:szCs w:val="28"/>
         </w:rPr>
       </w:pPr>
+      <w:proofErr w:type="gramStart"/>
       <w:r>
         <w:rPr>
           <w:rFonts w:ascii="Times New Roman" w:hAnsi="Times New Roman" w:cs="Times New Roman"/>
@@ -13304,7 +13661,16 @@
           <w:sz w:val="28"/>
           <w:szCs w:val="28"/>
         </w:rPr>
-        <w:t>Je l'aime tant</w:t>
+        <w:t>Je</w:t>
+      </w:r>
+      <w:proofErr w:type="gramEnd"/>
+      <w:r>
+        <w:rPr>
+          <w:rFonts w:ascii="Times New Roman" w:hAnsi="Times New Roman" w:cs="Times New Roman"/>
+          <w:sz w:val="28"/>
+          <w:szCs w:val="28"/>
+        </w:rPr>
+        <w:t xml:space="preserve"> l'aime tant</w:t>
       </w:r>
       <w:r>
         <w:rPr>
@@ -13324,6 +13690,7 @@
           <w:szCs w:val="28"/>
         </w:rPr>
       </w:pPr>
+      <w:proofErr w:type="gramStart"/>
       <w:r>
         <w:rPr>
           <w:rFonts w:ascii="Times New Roman" w:hAnsi="Times New Roman" w:cs="Times New Roman"/>
@@ -13355,7 +13722,16 @@
           <w:sz w:val="28"/>
           <w:szCs w:val="28"/>
         </w:rPr>
-        <w:t>En lui je mets ma confiance</w:t>
+        <w:t>En</w:t>
+      </w:r>
+      <w:proofErr w:type="gramEnd"/>
+      <w:r>
+        <w:rPr>
+          <w:rFonts w:ascii="Times New Roman" w:hAnsi="Times New Roman" w:cs="Times New Roman"/>
+          <w:sz w:val="28"/>
+          <w:szCs w:val="28"/>
+        </w:rPr>
+        <w:t xml:space="preserve"> lui je mets ma confiance</w:t>
       </w:r>
       <w:r>
         <w:rPr>
@@ -13375,6 +13751,7 @@
           <w:szCs w:val="28"/>
         </w:rPr>
       </w:pPr>
+      <w:proofErr w:type="gramStart"/>
       <w:r>
         <w:rPr>
           <w:rFonts w:ascii="Times New Roman" w:hAnsi="Times New Roman" w:cs="Times New Roman"/>
@@ -13406,7 +13783,16 @@
           <w:sz w:val="28"/>
           <w:szCs w:val="28"/>
         </w:rPr>
-        <w:t>Sans lui je perds mon temps</w:t>
+        <w:t>Sans</w:t>
+      </w:r>
+      <w:proofErr w:type="gramEnd"/>
+      <w:r>
+        <w:rPr>
+          <w:rFonts w:ascii="Times New Roman" w:hAnsi="Times New Roman" w:cs="Times New Roman"/>
+          <w:sz w:val="28"/>
+          <w:szCs w:val="28"/>
+        </w:rPr>
+        <w:t xml:space="preserve"> lui je perds mon temps</w:t>
       </w:r>
       <w:r>
         <w:rPr>
@@ -13426,6 +13812,7 @@
           <w:szCs w:val="28"/>
         </w:rPr>
       </w:pPr>
+      <w:proofErr w:type="gramStart"/>
       <w:r>
         <w:rPr>
           <w:rFonts w:ascii="Times New Roman" w:hAnsi="Times New Roman" w:cs="Times New Roman"/>
@@ -13457,18 +13844,28 @@
           <w:sz w:val="28"/>
           <w:szCs w:val="28"/>
         </w:rPr>
-        <w:t>Uni à lui j'avance ;</w:t>
-      </w:r>
-    </w:p>
-    <w:p>
-      <w:pPr>
-        <w:jc w:val="center"/>
-        <w:rPr>
-          <w:rFonts w:ascii="Times New Roman" w:hAnsi="Times New Roman" w:cs="Times New Roman"/>
-          <w:sz w:val="28"/>
-          <w:szCs w:val="28"/>
-        </w:rPr>
-      </w:pPr>
+        <w:t>Uni</w:t>
+      </w:r>
+      <w:proofErr w:type="gramEnd"/>
+      <w:r>
+        <w:rPr>
+          <w:rFonts w:ascii="Times New Roman" w:hAnsi="Times New Roman" w:cs="Times New Roman"/>
+          <w:sz w:val="28"/>
+          <w:szCs w:val="28"/>
+        </w:rPr>
+        <w:t xml:space="preserve"> à lui j'avance ;</w:t>
+      </w:r>
+    </w:p>
+    <w:p>
+      <w:pPr>
+        <w:jc w:val="center"/>
+        <w:rPr>
+          <w:rFonts w:ascii="Times New Roman" w:hAnsi="Times New Roman" w:cs="Times New Roman"/>
+          <w:sz w:val="28"/>
+          <w:szCs w:val="28"/>
+        </w:rPr>
+      </w:pPr>
+      <w:proofErr w:type="gramStart"/>
       <w:r>
         <w:rPr>
           <w:rFonts w:ascii="Times New Roman" w:hAnsi="Times New Roman" w:cs="Times New Roman"/>
@@ -13500,28 +13897,38 @@
           <w:sz w:val="28"/>
           <w:szCs w:val="28"/>
         </w:rPr>
-        <w:t>Sais-tu de qui il s'agit?</w:t>
-      </w:r>
-    </w:p>
-    <w:p>
-      <w:pPr>
-        <w:jc w:val="center"/>
-        <w:rPr>
-          <w:rFonts w:ascii="Times New Roman" w:hAnsi="Times New Roman" w:cs="Times New Roman"/>
-          <w:sz w:val="28"/>
-          <w:szCs w:val="28"/>
-        </w:rPr>
-      </w:pPr>
-    </w:p>
-    <w:p>
-      <w:pPr>
-        <w:jc w:val="center"/>
-        <w:rPr>
-          <w:rFonts w:ascii="Times New Roman" w:hAnsi="Times New Roman" w:cs="Times New Roman"/>
-          <w:sz w:val="28"/>
-          <w:szCs w:val="28"/>
-        </w:rPr>
-      </w:pPr>
+        <w:t>Sais</w:t>
+      </w:r>
+      <w:proofErr w:type="gramEnd"/>
+      <w:r>
+        <w:rPr>
+          <w:rFonts w:ascii="Times New Roman" w:hAnsi="Times New Roman" w:cs="Times New Roman"/>
+          <w:sz w:val="28"/>
+          <w:szCs w:val="28"/>
+        </w:rPr>
+        <w:t>-tu de qui il s'agit?</w:t>
+      </w:r>
+    </w:p>
+    <w:p>
+      <w:pPr>
+        <w:jc w:val="center"/>
+        <w:rPr>
+          <w:rFonts w:ascii="Times New Roman" w:hAnsi="Times New Roman" w:cs="Times New Roman"/>
+          <w:sz w:val="28"/>
+          <w:szCs w:val="28"/>
+        </w:rPr>
+      </w:pPr>
+    </w:p>
+    <w:p>
+      <w:pPr>
+        <w:jc w:val="center"/>
+        <w:rPr>
+          <w:rFonts w:ascii="Times New Roman" w:hAnsi="Times New Roman" w:cs="Times New Roman"/>
+          <w:sz w:val="28"/>
+          <w:szCs w:val="28"/>
+        </w:rPr>
+      </w:pPr>
+      <w:proofErr w:type="gramStart"/>
       <w:r>
         <w:rPr>
           <w:rFonts w:ascii="Times New Roman" w:hAnsi="Times New Roman" w:cs="Times New Roman"/>
@@ -13553,7 +13960,16 @@
           <w:sz w:val="28"/>
           <w:szCs w:val="28"/>
         </w:rPr>
-        <w:t>Maître fidèle à chaque instant</w:t>
+        <w:t>Maître</w:t>
+      </w:r>
+      <w:proofErr w:type="gramEnd"/>
+      <w:r>
+        <w:rPr>
+          <w:rFonts w:ascii="Times New Roman" w:hAnsi="Times New Roman" w:cs="Times New Roman"/>
+          <w:sz w:val="28"/>
+          <w:szCs w:val="28"/>
+        </w:rPr>
+        <w:t xml:space="preserve"> fidèle à chaque instant</w:t>
       </w:r>
       <w:r>
         <w:rPr>
@@ -13573,6 +13989,7 @@
           <w:szCs w:val="28"/>
         </w:rPr>
       </w:pPr>
+      <w:proofErr w:type="gramStart"/>
       <w:r>
         <w:rPr>
           <w:rFonts w:ascii="Times New Roman" w:hAnsi="Times New Roman" w:cs="Times New Roman"/>
@@ -13604,7 +14021,16 @@
           <w:sz w:val="28"/>
           <w:szCs w:val="28"/>
         </w:rPr>
-        <w:t>On a j</w:t>
+        <w:t>On</w:t>
+      </w:r>
+      <w:proofErr w:type="gramEnd"/>
+      <w:r>
+        <w:rPr>
+          <w:rFonts w:ascii="Times New Roman" w:hAnsi="Times New Roman" w:cs="Times New Roman"/>
+          <w:sz w:val="28"/>
+          <w:szCs w:val="28"/>
+        </w:rPr>
+        <w:t xml:space="preserve"> a j</w:t>
       </w:r>
       <w:r>
         <w:rPr>
@@ -13624,6 +14050,7 @@
           <w:szCs w:val="28"/>
         </w:rPr>
       </w:pPr>
+      <w:proofErr w:type="gramStart"/>
       <w:r>
         <w:rPr>
           <w:rFonts w:ascii="Times New Roman" w:hAnsi="Times New Roman" w:cs="Times New Roman"/>
@@ -13655,28 +14082,38 @@
           <w:sz w:val="28"/>
           <w:szCs w:val="28"/>
         </w:rPr>
-        <w:t>Ne sais-tu pas qu'il agit?</w:t>
-      </w:r>
-    </w:p>
-    <w:p>
-      <w:pPr>
-        <w:jc w:val="center"/>
-        <w:rPr>
-          <w:rFonts w:ascii="Times New Roman" w:hAnsi="Times New Roman" w:cs="Times New Roman"/>
-          <w:sz w:val="28"/>
-          <w:szCs w:val="28"/>
-        </w:rPr>
-      </w:pPr>
-    </w:p>
-    <w:p>
-      <w:pPr>
-        <w:jc w:val="center"/>
-        <w:rPr>
-          <w:rFonts w:ascii="Times New Roman" w:hAnsi="Times New Roman" w:cs="Times New Roman"/>
-          <w:sz w:val="28"/>
-          <w:szCs w:val="28"/>
-        </w:rPr>
-      </w:pPr>
+        <w:t>Ne</w:t>
+      </w:r>
+      <w:proofErr w:type="gramEnd"/>
+      <w:r>
+        <w:rPr>
+          <w:rFonts w:ascii="Times New Roman" w:hAnsi="Times New Roman" w:cs="Times New Roman"/>
+          <w:sz w:val="28"/>
+          <w:szCs w:val="28"/>
+        </w:rPr>
+        <w:t xml:space="preserve"> sais-tu pas qu'il agit?</w:t>
+      </w:r>
+    </w:p>
+    <w:p>
+      <w:pPr>
+        <w:jc w:val="center"/>
+        <w:rPr>
+          <w:rFonts w:ascii="Times New Roman" w:hAnsi="Times New Roman" w:cs="Times New Roman"/>
+          <w:sz w:val="28"/>
+          <w:szCs w:val="28"/>
+        </w:rPr>
+      </w:pPr>
+    </w:p>
+    <w:p>
+      <w:pPr>
+        <w:jc w:val="center"/>
+        <w:rPr>
+          <w:rFonts w:ascii="Times New Roman" w:hAnsi="Times New Roman" w:cs="Times New Roman"/>
+          <w:sz w:val="28"/>
+          <w:szCs w:val="28"/>
+        </w:rPr>
+      </w:pPr>
+      <w:proofErr w:type="gramStart"/>
       <w:r>
         <w:rPr>
           <w:rFonts w:ascii="Times New Roman" w:hAnsi="Times New Roman" w:cs="Times New Roman"/>
@@ -13708,7 +14145,16 @@
           <w:sz w:val="28"/>
           <w:szCs w:val="28"/>
         </w:rPr>
-        <w:t>Après son retour dans les cieux</w:t>
+        <w:t>Après</w:t>
+      </w:r>
+      <w:proofErr w:type="gramEnd"/>
+      <w:r>
+        <w:rPr>
+          <w:rFonts w:ascii="Times New Roman" w:hAnsi="Times New Roman" w:cs="Times New Roman"/>
+          <w:sz w:val="28"/>
+          <w:szCs w:val="28"/>
+        </w:rPr>
+        <w:t xml:space="preserve"> son retour dans les cieux</w:t>
       </w:r>
       <w:r>
         <w:rPr>
@@ -13728,6 +14174,7 @@
           <w:szCs w:val="28"/>
         </w:rPr>
       </w:pPr>
+      <w:proofErr w:type="gramStart"/>
       <w:r>
         <w:rPr>
           <w:rFonts w:ascii="Times New Roman" w:hAnsi="Times New Roman" w:cs="Times New Roman"/>
@@ -13760,18 +14207,28 @@
           <w:sz w:val="28"/>
           <w:szCs w:val="28"/>
         </w:rPr>
-        <w:t>Ma vie fut affranchie, que c'est merveilleux!</w:t>
-      </w:r>
-    </w:p>
-    <w:p>
-      <w:pPr>
-        <w:jc w:val="center"/>
-        <w:rPr>
-          <w:rFonts w:ascii="Times New Roman" w:hAnsi="Times New Roman" w:cs="Times New Roman"/>
-          <w:sz w:val="28"/>
-          <w:szCs w:val="28"/>
-        </w:rPr>
-      </w:pPr>
+        <w:t>Ma</w:t>
+      </w:r>
+      <w:proofErr w:type="gramEnd"/>
+      <w:r>
+        <w:rPr>
+          <w:rFonts w:ascii="Times New Roman" w:hAnsi="Times New Roman" w:cs="Times New Roman"/>
+          <w:sz w:val="28"/>
+          <w:szCs w:val="28"/>
+        </w:rPr>
+        <w:t xml:space="preserve"> vie fut affranchie, que c'est merveilleux!</w:t>
+      </w:r>
+    </w:p>
+    <w:p>
+      <w:pPr>
+        <w:jc w:val="center"/>
+        <w:rPr>
+          <w:rFonts w:ascii="Times New Roman" w:hAnsi="Times New Roman" w:cs="Times New Roman"/>
+          <w:sz w:val="28"/>
+          <w:szCs w:val="28"/>
+        </w:rPr>
+      </w:pPr>
+      <w:proofErr w:type="gramStart"/>
       <w:r>
         <w:rPr>
           <w:rFonts w:ascii="Times New Roman" w:hAnsi="Times New Roman" w:cs="Times New Roman"/>
@@ -13803,7 +14260,16 @@
           <w:sz w:val="28"/>
           <w:szCs w:val="28"/>
         </w:rPr>
-        <w:t>Il s</w:t>
+        <w:t>Il</w:t>
+      </w:r>
+      <w:proofErr w:type="gramEnd"/>
+      <w:r>
+        <w:rPr>
+          <w:rFonts w:ascii="Times New Roman" w:hAnsi="Times New Roman" w:cs="Times New Roman"/>
+          <w:sz w:val="28"/>
+          <w:szCs w:val="28"/>
+        </w:rPr>
+        <w:t xml:space="preserve"> s</w:t>
       </w:r>
       <w:r>
         <w:rPr>
@@ -14129,26 +14595,46 @@
           <w:sz w:val="28"/>
           <w:szCs w:val="28"/>
         </w:rPr>
-        <w:t>Quel régal!</w:t>
-      </w:r>
-    </w:p>
-    <w:p>
-      <w:pPr>
-        <w:jc w:val="center"/>
-        <w:rPr>
-          <w:rFonts w:ascii="Times New Roman" w:hAnsi="Times New Roman" w:cs="Times New Roman"/>
-          <w:sz w:val="28"/>
-          <w:szCs w:val="28"/>
-        </w:rPr>
-      </w:pPr>
-      <w:r>
-        <w:rPr>
-          <w:rFonts w:ascii="Times New Roman" w:hAnsi="Times New Roman" w:cs="Times New Roman"/>
-          <w:sz w:val="28"/>
-          <w:szCs w:val="28"/>
-        </w:rPr>
-        <w:t>Jésus-Christ en moi:</w:t>
-      </w:r>
+        <w:t xml:space="preserve">Quel </w:t>
+      </w:r>
+      <w:proofErr w:type="gramStart"/>
+      <w:r>
+        <w:rPr>
+          <w:rFonts w:ascii="Times New Roman" w:hAnsi="Times New Roman" w:cs="Times New Roman"/>
+          <w:sz w:val="28"/>
+          <w:szCs w:val="28"/>
+        </w:rPr>
+        <w:t>régal!</w:t>
+      </w:r>
+      <w:proofErr w:type="gramEnd"/>
+    </w:p>
+    <w:p>
+      <w:pPr>
+        <w:jc w:val="center"/>
+        <w:rPr>
+          <w:rFonts w:ascii="Times New Roman" w:hAnsi="Times New Roman" w:cs="Times New Roman"/>
+          <w:sz w:val="28"/>
+          <w:szCs w:val="28"/>
+        </w:rPr>
+      </w:pPr>
+      <w:r>
+        <w:rPr>
+          <w:rFonts w:ascii="Times New Roman" w:hAnsi="Times New Roman" w:cs="Times New Roman"/>
+          <w:sz w:val="28"/>
+          <w:szCs w:val="28"/>
+        </w:rPr>
+        <w:t xml:space="preserve">Jésus-Christ en </w:t>
+      </w:r>
+      <w:proofErr w:type="gramStart"/>
+      <w:r>
+        <w:rPr>
+          <w:rFonts w:ascii="Times New Roman" w:hAnsi="Times New Roman" w:cs="Times New Roman"/>
+          <w:sz w:val="28"/>
+          <w:szCs w:val="28"/>
+        </w:rPr>
+        <w:t>moi:</w:t>
+      </w:r>
+      <w:proofErr w:type="gramEnd"/>
     </w:p>
     <w:p>
       <w:pPr>
@@ -14219,8 +14705,18 @@
           <w:sz w:val="28"/>
           <w:szCs w:val="28"/>
         </w:rPr>
-        <w:t>Sans égal!</w:t>
-      </w:r>
+        <w:t xml:space="preserve">Sans </w:t>
+      </w:r>
+      <w:proofErr w:type="gramStart"/>
+      <w:r>
+        <w:rPr>
+          <w:rFonts w:ascii="Times New Roman" w:hAnsi="Times New Roman" w:cs="Times New Roman"/>
+          <w:sz w:val="28"/>
+          <w:szCs w:val="28"/>
+        </w:rPr>
+        <w:t>égal!</w:t>
+      </w:r>
+      <w:proofErr w:type="gramEnd"/>
     </w:p>
     <w:p>
       <w:pPr>
@@ -15745,9 +16241,22 @@
         <w:t>Sweet</w:t>
       </w:r>
       <w:r>
-        <w:t xml:space="preserve"> as never</w:t>
+        <w:t xml:space="preserve"> </w:t>
+      </w:r>
+      <w:proofErr w:type="gramStart"/>
+      <w:r>
+        <w:t>as</w:t>
+      </w:r>
+      <w:proofErr w:type="gramEnd"/>
+      <w:r>
+        <w:t xml:space="preserve"> </w:t>
+      </w:r>
+      <w:proofErr w:type="spellStart"/>
+      <w:r>
+        <w:t>never</w:t>
       </w:r>
       <w:bookmarkEnd w:id="15"/>
+      <w:proofErr w:type="spellEnd"/>
     </w:p>
     <w:p>
       <w:pPr>
@@ -16393,8 +16902,18 @@
           <w:sz w:val="28"/>
           <w:szCs w:val="28"/>
         </w:rPr>
-        <w:t>Car c'est bien lui qui te dit:</w:t>
-      </w:r>
+        <w:t xml:space="preserve">Car c'est bien lui qui te </w:t>
+      </w:r>
+      <w:proofErr w:type="gramStart"/>
+      <w:r>
+        <w:rPr>
+          <w:rFonts w:ascii="Times New Roman" w:hAnsi="Times New Roman" w:cs="Times New Roman"/>
+          <w:sz w:val="28"/>
+          <w:szCs w:val="28"/>
+        </w:rPr>
+        <w:t>dit:</w:t>
+      </w:r>
+      <w:proofErr w:type="gramEnd"/>
     </w:p>
     <w:p>
       <w:pPr>
@@ -16775,7 +17294,25 @@
           <w:sz w:val="28"/>
           <w:szCs w:val="28"/>
         </w:rPr>
-        <w:t xml:space="preserve"> toi qui vaux plus-qu'une mère.</w:t>
+        <w:t xml:space="preserve"> toi qui vaux </w:t>
+      </w:r>
+      <w:proofErr w:type="spellStart"/>
+      <w:r>
+        <w:rPr>
+          <w:rFonts w:ascii="Times New Roman" w:hAnsi="Times New Roman" w:cs="Times New Roman"/>
+          <w:sz w:val="28"/>
+          <w:szCs w:val="28"/>
+        </w:rPr>
+        <w:t>plus-qu'une</w:t>
+      </w:r>
+      <w:proofErr w:type="spellEnd"/>
+      <w:r>
+        <w:rPr>
+          <w:rFonts w:ascii="Times New Roman" w:hAnsi="Times New Roman" w:cs="Times New Roman"/>
+          <w:sz w:val="28"/>
+          <w:szCs w:val="28"/>
+        </w:rPr>
+        <w:t xml:space="preserve"> mère.</w:t>
       </w:r>
     </w:p>
     <w:p>
@@ -17206,8 +17743,18 @@
           <w:sz w:val="28"/>
           <w:szCs w:val="28"/>
         </w:rPr>
-        <w:t>s-je faire pour t'en remercier?</w:t>
-      </w:r>
+        <w:t xml:space="preserve">s-je faire pour t'en </w:t>
+      </w:r>
+      <w:proofErr w:type="gramStart"/>
+      <w:r>
+        <w:rPr>
+          <w:rFonts w:ascii="Times New Roman" w:hAnsi="Times New Roman" w:cs="Times New Roman"/>
+          <w:sz w:val="28"/>
+          <w:szCs w:val="28"/>
+        </w:rPr>
+        <w:t>remercier?</w:t>
+      </w:r>
+      <w:proofErr w:type="gramEnd"/>
     </w:p>
     <w:p>
       <w:pPr>
@@ -17388,7 +17935,25 @@
           <w:sz w:val="28"/>
           <w:szCs w:val="28"/>
         </w:rPr>
-        <w:t>Et qu'en vous sa volonté s'accomplisse.</w:t>
+        <w:t xml:space="preserve">Et </w:t>
+      </w:r>
+      <w:proofErr w:type="spellStart"/>
+      <w:r>
+        <w:rPr>
+          <w:rFonts w:ascii="Times New Roman" w:hAnsi="Times New Roman" w:cs="Times New Roman"/>
+          <w:sz w:val="28"/>
+          <w:szCs w:val="28"/>
+        </w:rPr>
+        <w:t>qu'en</w:t>
+      </w:r>
+      <w:proofErr w:type="spellEnd"/>
+      <w:r>
+        <w:rPr>
+          <w:rFonts w:ascii="Times New Roman" w:hAnsi="Times New Roman" w:cs="Times New Roman"/>
+          <w:sz w:val="28"/>
+          <w:szCs w:val="28"/>
+        </w:rPr>
+        <w:t xml:space="preserve"> vous sa volonté s'accomplisse.</w:t>
       </w:r>
     </w:p>
     <w:p>
@@ -18108,13 +18673,13 @@
         <w:pStyle w:val="Titre1"/>
       </w:pPr>
       <w:bookmarkStart w:id="18" w:name="_Toc95660602"/>
+      <w:proofErr w:type="spellStart"/>
       <w:r>
         <w:lastRenderedPageBreak/>
         <w:t>Thanks</w:t>
       </w:r>
-      <w:bookmarkStart w:id="19" w:name="_GoBack"/>
       <w:bookmarkEnd w:id="18"/>
-      <w:bookmarkEnd w:id="19"/>
+      <w:proofErr w:type="spellEnd"/>
     </w:p>
     <w:p>
       <w:pPr>
@@ -18231,7 +18796,25 @@
           <w:sz w:val="28"/>
           <w:szCs w:val="28"/>
         </w:rPr>
-        <w:t>Quant à ta grandeur, oh ! I miss words.</w:t>
+        <w:t xml:space="preserve">Quant à ta grandeur, oh ! I miss </w:t>
+      </w:r>
+      <w:proofErr w:type="spellStart"/>
+      <w:r>
+        <w:rPr>
+          <w:rFonts w:ascii="Times New Roman" w:hAnsi="Times New Roman" w:cs="Times New Roman"/>
+          <w:sz w:val="28"/>
+          <w:szCs w:val="28"/>
+        </w:rPr>
+        <w:t>words</w:t>
+      </w:r>
+      <w:proofErr w:type="spellEnd"/>
+      <w:r>
+        <w:rPr>
+          <w:rFonts w:ascii="Times New Roman" w:hAnsi="Times New Roman" w:cs="Times New Roman"/>
+          <w:sz w:val="28"/>
+          <w:szCs w:val="28"/>
+        </w:rPr>
+        <w:t>.</w:t>
       </w:r>
     </w:p>
     <w:p>
@@ -18650,11 +19233,11 @@
       <w:pPr>
         <w:pStyle w:val="Titre1"/>
       </w:pPr>
-      <w:bookmarkStart w:id="20" w:name="_Toc95660603"/>
+      <w:bookmarkStart w:id="19" w:name="_Toc95660603"/>
       <w:r>
         <w:t>Mon Nième anniversaire</w:t>
       </w:r>
-      <w:bookmarkEnd w:id="20"/>
+      <w:bookmarkEnd w:id="19"/>
     </w:p>
     <w:p>
       <w:pPr>
@@ -19003,25 +19586,53 @@
           <w:sz w:val="28"/>
           <w:szCs w:val="28"/>
         </w:rPr>
-        <w:t>Que t'offrir pour te remercier?</w:t>
-      </w:r>
-    </w:p>
-    <w:p>
-      <w:pPr>
-        <w:jc w:val="center"/>
-        <w:rPr>
-          <w:rFonts w:ascii="Times New Roman" w:hAnsi="Times New Roman" w:cs="Times New Roman"/>
-          <w:sz w:val="28"/>
-          <w:szCs w:val="28"/>
-        </w:rPr>
-      </w:pPr>
-      <w:r>
-        <w:rPr>
-          <w:rFonts w:ascii="Times New Roman" w:hAnsi="Times New Roman" w:cs="Times New Roman"/>
-          <w:sz w:val="28"/>
-          <w:szCs w:val="28"/>
-        </w:rPr>
-        <w:t xml:space="preserve">Une adoration? </w:t>
+        <w:t xml:space="preserve">Que t'offrir pour te </w:t>
+      </w:r>
+      <w:proofErr w:type="gramStart"/>
+      <w:r>
+        <w:rPr>
+          <w:rFonts w:ascii="Times New Roman" w:hAnsi="Times New Roman" w:cs="Times New Roman"/>
+          <w:sz w:val="28"/>
+          <w:szCs w:val="28"/>
+        </w:rPr>
+        <w:t>remercier?</w:t>
+      </w:r>
+      <w:proofErr w:type="gramEnd"/>
+    </w:p>
+    <w:p>
+      <w:pPr>
+        <w:jc w:val="center"/>
+        <w:rPr>
+          <w:rFonts w:ascii="Times New Roman" w:hAnsi="Times New Roman" w:cs="Times New Roman"/>
+          <w:sz w:val="28"/>
+          <w:szCs w:val="28"/>
+        </w:rPr>
+      </w:pPr>
+      <w:r>
+        <w:rPr>
+          <w:rFonts w:ascii="Times New Roman" w:hAnsi="Times New Roman" w:cs="Times New Roman"/>
+          <w:sz w:val="28"/>
+          <w:szCs w:val="28"/>
+        </w:rPr>
+        <w:t xml:space="preserve">Une </w:t>
+      </w:r>
+      <w:proofErr w:type="gramStart"/>
+      <w:r>
+        <w:rPr>
+          <w:rFonts w:ascii="Times New Roman" w:hAnsi="Times New Roman" w:cs="Times New Roman"/>
+          <w:sz w:val="28"/>
+          <w:szCs w:val="28"/>
+        </w:rPr>
+        <w:t>adoration?</w:t>
+      </w:r>
+      <w:proofErr w:type="gramEnd"/>
+      <w:r>
+        <w:rPr>
+          <w:rFonts w:ascii="Times New Roman" w:hAnsi="Times New Roman" w:cs="Times New Roman"/>
+          <w:sz w:val="28"/>
+          <w:szCs w:val="28"/>
+        </w:rPr>
+        <w:t xml:space="preserve"> </w:t>
       </w:r>
       <w:r>
         <w:rPr>
@@ -19037,8 +19648,18 @@
           <w:sz w:val="28"/>
           <w:szCs w:val="28"/>
         </w:rPr>
-        <w:t xml:space="preserve"> ode?</w:t>
-      </w:r>
+        <w:t xml:space="preserve"> </w:t>
+      </w:r>
+      <w:proofErr w:type="gramStart"/>
+      <w:r>
+        <w:rPr>
+          <w:rFonts w:ascii="Times New Roman" w:hAnsi="Times New Roman" w:cs="Times New Roman"/>
+          <w:sz w:val="28"/>
+          <w:szCs w:val="28"/>
+        </w:rPr>
+        <w:t>ode?</w:t>
+      </w:r>
+      <w:proofErr w:type="gramEnd"/>
     </w:p>
     <w:p>
       <w:pPr>
@@ -19090,7 +19711,25 @@
           <w:sz w:val="28"/>
           <w:szCs w:val="28"/>
         </w:rPr>
-        <w:t xml:space="preserve"> m'as rendu libre, à toi Kabod.</w:t>
+        <w:t xml:space="preserve"> m'as rendu libre, à toi </w:t>
+      </w:r>
+      <w:proofErr w:type="spellStart"/>
+      <w:r>
+        <w:rPr>
+          <w:rFonts w:ascii="Times New Roman" w:hAnsi="Times New Roman" w:cs="Times New Roman"/>
+          <w:sz w:val="28"/>
+          <w:szCs w:val="28"/>
+        </w:rPr>
+        <w:t>Kabod</w:t>
+      </w:r>
+      <w:proofErr w:type="spellEnd"/>
+      <w:r>
+        <w:rPr>
+          <w:rFonts w:ascii="Times New Roman" w:hAnsi="Times New Roman" w:cs="Times New Roman"/>
+          <w:sz w:val="28"/>
+          <w:szCs w:val="28"/>
+        </w:rPr>
+        <w:t>.</w:t>
       </w:r>
     </w:p>
     <w:p>
@@ -19501,7 +20140,7 @@
       </w:r>
     </w:p>
     <w:sectPr>
-      <w:footerReference w:type="default" r:id="rId8"/>
+      <w:footerReference w:type="default" r:id="rId10"/>
       <w:pgSz w:w="11906" w:h="16838"/>
       <w:pgMar w:top="1417" w:right="1417" w:bottom="1417" w:left="1417" w:header="708" w:footer="708" w:gutter="0"/>
       <w:cols w:space="708"/>
@@ -19512,7 +20151,7 @@
 </file>
 
 <file path=word/endnotes.xml><?xml version="1.0" encoding="utf-8"?>
-<w:endnotes xmlns:wpc="http://schemas.microsoft.com/office/word/2010/wordprocessingCanvas" xmlns:mc="http://schemas.openxmlformats.org/markup-compatibility/2006" xmlns:o="urn:schemas-microsoft-com:office:office" xmlns:r="http://schemas.openxmlformats.org/officeDocument/2006/relationships" xmlns:m="http://schemas.openxmlformats.org/officeDocument/2006/math" xmlns:v="urn:schemas-microsoft-com:vml" xmlns:wp14="http://schemas.microsoft.com/office/word/2010/wordprocessingDrawing" xmlns:wp="http://schemas.openxmlformats.org/drawingml/2006/wordprocessingDrawing" xmlns:w10="urn:schemas-microsoft-com:office:word" xmlns:w="http://schemas.openxmlformats.org/wordprocessingml/2006/main" xmlns:w14="http://schemas.microsoft.com/office/word/2010/wordml" xmlns:w15="http://schemas.microsoft.com/office/word/2012/wordml" xmlns:wpg="http://schemas.microsoft.com/office/word/2010/wordprocessingGroup" xmlns:wpi="http://schemas.microsoft.com/office/word/2010/wordprocessingInk" xmlns:wne="http://schemas.microsoft.com/office/word/2006/wordml" xmlns:wps="http://schemas.microsoft.com/office/word/2010/wordprocessingShape" mc:Ignorable="w14 w15 wp14">
+<w:endnotes xmlns:wpc="http://schemas.microsoft.com/office/word/2010/wordprocessingCanvas" xmlns:cx="http://schemas.microsoft.com/office/drawing/2014/chartex" xmlns:cx1="http://schemas.microsoft.com/office/drawing/2015/9/8/chartex" xmlns:cx2="http://schemas.microsoft.com/office/drawing/2015/10/21/chartex" xmlns:cx3="http://schemas.microsoft.com/office/drawing/2016/5/9/chartex" xmlns:cx4="http://schemas.microsoft.com/office/drawing/2016/5/10/chartex" xmlns:cx5="http://schemas.microsoft.com/office/drawing/2016/5/11/chartex" xmlns:cx6="http://schemas.microsoft.com/office/drawing/2016/5/12/chartex" xmlns:cx7="http://schemas.microsoft.com/office/drawing/2016/5/13/chartex" xmlns:cx8="http://schemas.microsoft.com/office/drawing/2016/5/14/chartex" xmlns:mc="http://schemas.openxmlformats.org/markup-compatibility/2006" xmlns:aink="http://schemas.microsoft.com/office/drawing/2016/ink" xmlns:am3d="http://schemas.microsoft.com/office/drawing/2017/model3d" xmlns:o="urn:schemas-microsoft-com:office:office" xmlns:r="http://schemas.openxmlformats.org/officeDocument/2006/relationships" xmlns:m="http://schemas.openxmlformats.org/officeDocument/2006/math" xmlns:v="urn:schemas-microsoft-com:vml" xmlns:wp14="http://schemas.microsoft.com/office/word/2010/wordprocessingDrawing" xmlns:wp="http://schemas.openxmlformats.org/drawingml/2006/wordprocessingDrawing" xmlns:w10="urn:schemas-microsoft-com:office:word" xmlns:w="http://schemas.openxmlformats.org/wordprocessingml/2006/main" xmlns:w14="http://schemas.microsoft.com/office/word/2010/wordml" xmlns:w15="http://schemas.microsoft.com/office/word/2012/wordml" xmlns:w16cex="http://schemas.microsoft.com/office/word/2018/wordml/cex" xmlns:w16cid="http://schemas.microsoft.com/office/word/2016/wordml/cid" xmlns:w16="http://schemas.microsoft.com/office/word/2018/wordml" xmlns:w16sdtdh="http://schemas.microsoft.com/office/word/2020/wordml/sdtdatahash" xmlns:w16se="http://schemas.microsoft.com/office/word/2015/wordml/symex" xmlns:wpg="http://schemas.microsoft.com/office/word/2010/wordprocessingGroup" xmlns:wpi="http://schemas.microsoft.com/office/word/2010/wordprocessingInk" xmlns:wne="http://schemas.microsoft.com/office/word/2006/wordml" xmlns:wps="http://schemas.microsoft.com/office/word/2010/wordprocessingShape" mc:Ignorable="w14 w15 w16se w16cid w16 w16cex w16sdtdh wp14">
   <w:endnote w:type="separator" w:id="-1">
     <w:p>
       <w:pPr>
@@ -19537,7 +20176,7 @@
 </file>
 
 <file path=word/footer1.xml><?xml version="1.0" encoding="utf-8"?>
-<w:ftr xmlns:wpc="http://schemas.microsoft.com/office/word/2010/wordprocessingCanvas" xmlns:mc="http://schemas.openxmlformats.org/markup-compatibility/2006" xmlns:o="urn:schemas-microsoft-com:office:office" xmlns:r="http://schemas.openxmlformats.org/officeDocument/2006/relationships" xmlns:m="http://schemas.openxmlformats.org/officeDocument/2006/math" xmlns:v="urn:schemas-microsoft-com:vml" xmlns:wp14="http://schemas.microsoft.com/office/word/2010/wordprocessingDrawing" xmlns:wp="http://schemas.openxmlformats.org/drawingml/2006/wordprocessingDrawing" xmlns:w10="urn:schemas-microsoft-com:office:word" xmlns:w="http://schemas.openxmlformats.org/wordprocessingml/2006/main" xmlns:w14="http://schemas.microsoft.com/office/word/2010/wordml" xmlns:w15="http://schemas.microsoft.com/office/word/2012/wordml" xmlns:wpg="http://schemas.microsoft.com/office/word/2010/wordprocessingGroup" xmlns:wpi="http://schemas.microsoft.com/office/word/2010/wordprocessingInk" xmlns:wne="http://schemas.microsoft.com/office/word/2006/wordml" xmlns:wps="http://schemas.microsoft.com/office/word/2010/wordprocessingShape" mc:Ignorable="w14 w15 wp14">
+<w:ftr xmlns:wpc="http://schemas.microsoft.com/office/word/2010/wordprocessingCanvas" xmlns:cx="http://schemas.microsoft.com/office/drawing/2014/chartex" xmlns:cx1="http://schemas.microsoft.com/office/drawing/2015/9/8/chartex" xmlns:cx2="http://schemas.microsoft.com/office/drawing/2015/10/21/chartex" xmlns:cx3="http://schemas.microsoft.com/office/drawing/2016/5/9/chartex" xmlns:cx4="http://schemas.microsoft.com/office/drawing/2016/5/10/chartex" xmlns:cx5="http://schemas.microsoft.com/office/drawing/2016/5/11/chartex" xmlns:cx6="http://schemas.microsoft.com/office/drawing/2016/5/12/chartex" xmlns:cx7="http://schemas.microsoft.com/office/drawing/2016/5/13/chartex" xmlns:cx8="http://schemas.microsoft.com/office/drawing/2016/5/14/chartex" xmlns:mc="http://schemas.openxmlformats.org/markup-compatibility/2006" xmlns:aink="http://schemas.microsoft.com/office/drawing/2016/ink" xmlns:am3d="http://schemas.microsoft.com/office/drawing/2017/model3d" xmlns:o="urn:schemas-microsoft-com:office:office" xmlns:r="http://schemas.openxmlformats.org/officeDocument/2006/relationships" xmlns:m="http://schemas.openxmlformats.org/officeDocument/2006/math" xmlns:v="urn:schemas-microsoft-com:vml" xmlns:wp14="http://schemas.microsoft.com/office/word/2010/wordprocessingDrawing" xmlns:wp="http://schemas.openxmlformats.org/drawingml/2006/wordprocessingDrawing" xmlns:w10="urn:schemas-microsoft-com:office:word" xmlns:w="http://schemas.openxmlformats.org/wordprocessingml/2006/main" xmlns:w14="http://schemas.microsoft.com/office/word/2010/wordml" xmlns:w15="http://schemas.microsoft.com/office/word/2012/wordml" xmlns:w16cex="http://schemas.microsoft.com/office/word/2018/wordml/cex" xmlns:w16cid="http://schemas.microsoft.com/office/word/2016/wordml/cid" xmlns:w16="http://schemas.microsoft.com/office/word/2018/wordml" xmlns:w16sdtdh="http://schemas.microsoft.com/office/word/2020/wordml/sdtdatahash" xmlns:w16se="http://schemas.microsoft.com/office/word/2015/wordml/symex" xmlns:wpg="http://schemas.microsoft.com/office/word/2010/wordprocessingGroup" xmlns:wpi="http://schemas.microsoft.com/office/word/2010/wordprocessingInk" xmlns:wne="http://schemas.microsoft.com/office/word/2006/wordml" xmlns:wps="http://schemas.microsoft.com/office/word/2010/wordprocessingShape" mc:Ignorable="w14 w15 w16se w16cid w16 w16cex w16sdtdh wp14">
   <w:p>
     <w:pPr>
       <w:pStyle w:val="Pieddepage"/>
@@ -19579,7 +20218,7 @@
 </file>
 
 <file path=word/footnotes.xml><?xml version="1.0" encoding="utf-8"?>
-<w:footnotes xmlns:wpc="http://schemas.microsoft.com/office/word/2010/wordprocessingCanvas" xmlns:mc="http://schemas.openxmlformats.org/markup-compatibility/2006" xmlns:o="urn:schemas-microsoft-com:office:office" xmlns:r="http://schemas.openxmlformats.org/officeDocument/2006/relationships" xmlns:m="http://schemas.openxmlformats.org/officeDocument/2006/math" xmlns:v="urn:schemas-microsoft-com:vml" xmlns:wp14="http://schemas.microsoft.com/office/word/2010/wordprocessingDrawing" xmlns:wp="http://schemas.openxmlformats.org/drawingml/2006/wordprocessingDrawing" xmlns:w10="urn:schemas-microsoft-com:office:word" xmlns:w="http://schemas.openxmlformats.org/wordprocessingml/2006/main" xmlns:w14="http://schemas.microsoft.com/office/word/2010/wordml" xmlns:w15="http://schemas.microsoft.com/office/word/2012/wordml" xmlns:wpg="http://schemas.microsoft.com/office/word/2010/wordprocessingGroup" xmlns:wpi="http://schemas.microsoft.com/office/word/2010/wordprocessingInk" xmlns:wne="http://schemas.microsoft.com/office/word/2006/wordml" xmlns:wps="http://schemas.microsoft.com/office/word/2010/wordprocessingShape" mc:Ignorable="w14 w15 wp14">
+<w:footnotes xmlns:wpc="http://schemas.microsoft.com/office/word/2010/wordprocessingCanvas" xmlns:cx="http://schemas.microsoft.com/office/drawing/2014/chartex" xmlns:cx1="http://schemas.microsoft.com/office/drawing/2015/9/8/chartex" xmlns:cx2="http://schemas.microsoft.com/office/drawing/2015/10/21/chartex" xmlns:cx3="http://schemas.microsoft.com/office/drawing/2016/5/9/chartex" xmlns:cx4="http://schemas.microsoft.com/office/drawing/2016/5/10/chartex" xmlns:cx5="http://schemas.microsoft.com/office/drawing/2016/5/11/chartex" xmlns:cx6="http://schemas.microsoft.com/office/drawing/2016/5/12/chartex" xmlns:cx7="http://schemas.microsoft.com/office/drawing/2016/5/13/chartex" xmlns:cx8="http://schemas.microsoft.com/office/drawing/2016/5/14/chartex" xmlns:mc="http://schemas.openxmlformats.org/markup-compatibility/2006" xmlns:aink="http://schemas.microsoft.com/office/drawing/2016/ink" xmlns:am3d="http://schemas.microsoft.com/office/drawing/2017/model3d" xmlns:o="urn:schemas-microsoft-com:office:office" xmlns:r="http://schemas.openxmlformats.org/officeDocument/2006/relationships" xmlns:m="http://schemas.openxmlformats.org/officeDocument/2006/math" xmlns:v="urn:schemas-microsoft-com:vml" xmlns:wp14="http://schemas.microsoft.com/office/word/2010/wordprocessingDrawing" xmlns:wp="http://schemas.openxmlformats.org/drawingml/2006/wordprocessingDrawing" xmlns:w10="urn:schemas-microsoft-com:office:word" xmlns:w="http://schemas.openxmlformats.org/wordprocessingml/2006/main" xmlns:w14="http://schemas.microsoft.com/office/word/2010/wordml" xmlns:w15="http://schemas.microsoft.com/office/word/2012/wordml" xmlns:w16cex="http://schemas.microsoft.com/office/word/2018/wordml/cex" xmlns:w16cid="http://schemas.microsoft.com/office/word/2016/wordml/cid" xmlns:w16="http://schemas.microsoft.com/office/word/2018/wordml" xmlns:w16sdtdh="http://schemas.microsoft.com/office/word/2020/wordml/sdtdatahash" xmlns:w16se="http://schemas.microsoft.com/office/word/2015/wordml/symex" xmlns:wpg="http://schemas.microsoft.com/office/word/2010/wordprocessingGroup" xmlns:wpi="http://schemas.microsoft.com/office/word/2010/wordprocessingInk" xmlns:wne="http://schemas.microsoft.com/office/word/2006/wordml" xmlns:wps="http://schemas.microsoft.com/office/word/2010/wordprocessingShape" mc:Ignorable="w14 w15 w16se w16cid w16 w16cex w16sdtdh wp14">
   <w:footnote w:type="separator" w:id="-1">
     <w:p>
       <w:pPr>
@@ -19620,8 +20259,8 @@
 </file>
 
 <file path=word/numbering.xml><?xml version="1.0" encoding="utf-8"?>
-<w:numbering xmlns:wpc="http://schemas.microsoft.com/office/word/2010/wordprocessingCanvas" xmlns:mc="http://schemas.openxmlformats.org/markup-compatibility/2006" xmlns:o="urn:schemas-microsoft-com:office:office" xmlns:r="http://schemas.openxmlformats.org/officeDocument/2006/relationships" xmlns:m="http://schemas.openxmlformats.org/officeDocument/2006/math" xmlns:v="urn:schemas-microsoft-com:vml" xmlns:wp14="http://schemas.microsoft.com/office/word/2010/wordprocessingDrawing" xmlns:wp="http://schemas.openxmlformats.org/drawingml/2006/wordprocessingDrawing" xmlns:w10="urn:schemas-microsoft-com:office:word" xmlns:w="http://schemas.openxmlformats.org/wordprocessingml/2006/main" xmlns:w14="http://schemas.microsoft.com/office/word/2010/wordml" xmlns:w15="http://schemas.microsoft.com/office/word/2012/wordml" xmlns:wpg="http://schemas.microsoft.com/office/word/2010/wordprocessingGroup" xmlns:wpi="http://schemas.microsoft.com/office/word/2010/wordprocessingInk" xmlns:wne="http://schemas.microsoft.com/office/word/2006/wordml" xmlns:wps="http://schemas.microsoft.com/office/word/2010/wordprocessingShape" mc:Ignorable="w14 w15 wp14">
-  <w:abstractNum w:abstractNumId="0">
+<w:numbering xmlns:wpc="http://schemas.microsoft.com/office/word/2010/wordprocessingCanvas" xmlns:cx="http://schemas.microsoft.com/office/drawing/2014/chartex" xmlns:cx1="http://schemas.microsoft.com/office/drawing/2015/9/8/chartex" xmlns:cx2="http://schemas.microsoft.com/office/drawing/2015/10/21/chartex" xmlns:cx3="http://schemas.microsoft.com/office/drawing/2016/5/9/chartex" xmlns:cx4="http://schemas.microsoft.com/office/drawing/2016/5/10/chartex" xmlns:cx5="http://schemas.microsoft.com/office/drawing/2016/5/11/chartex" xmlns:cx6="http://schemas.microsoft.com/office/drawing/2016/5/12/chartex" xmlns:cx7="http://schemas.microsoft.com/office/drawing/2016/5/13/chartex" xmlns:cx8="http://schemas.microsoft.com/office/drawing/2016/5/14/chartex" xmlns:mc="http://schemas.openxmlformats.org/markup-compatibility/2006" xmlns:aink="http://schemas.microsoft.com/office/drawing/2016/ink" xmlns:am3d="http://schemas.microsoft.com/office/drawing/2017/model3d" xmlns:o="urn:schemas-microsoft-com:office:office" xmlns:r="http://schemas.openxmlformats.org/officeDocument/2006/relationships" xmlns:m="http://schemas.openxmlformats.org/officeDocument/2006/math" xmlns:v="urn:schemas-microsoft-com:vml" xmlns:wp14="http://schemas.microsoft.com/office/word/2010/wordprocessingDrawing" xmlns:wp="http://schemas.openxmlformats.org/drawingml/2006/wordprocessingDrawing" xmlns:w10="urn:schemas-microsoft-com:office:word" xmlns:w="http://schemas.openxmlformats.org/wordprocessingml/2006/main" xmlns:w14="http://schemas.microsoft.com/office/word/2010/wordml" xmlns:w15="http://schemas.microsoft.com/office/word/2012/wordml" xmlns:w16cex="http://schemas.microsoft.com/office/word/2018/wordml/cex" xmlns:w16cid="http://schemas.microsoft.com/office/word/2016/wordml/cid" xmlns:w16="http://schemas.microsoft.com/office/word/2018/wordml" xmlns:w16sdtdh="http://schemas.microsoft.com/office/word/2020/wordml/sdtdatahash" xmlns:w16se="http://schemas.microsoft.com/office/word/2015/wordml/symex" xmlns:wpg="http://schemas.microsoft.com/office/word/2010/wordprocessingGroup" xmlns:wpi="http://schemas.microsoft.com/office/word/2010/wordprocessingInk" xmlns:wne="http://schemas.microsoft.com/office/word/2006/wordml" xmlns:wps="http://schemas.microsoft.com/office/word/2010/wordprocessingShape" mc:Ignorable="w14 w15 w16se w16cid w16 w16cex w16sdtdh wp14">
+  <w:abstractNum w:abstractNumId="0" w15:restartNumberingAfterBreak="0">
     <w:nsid w:val="184F3639"/>
     <w:multiLevelType w:val="hybridMultilevel"/>
     <w:tmpl w:val="6BEA7870"/>
@@ -19733,7 +20372,7 @@
       </w:rPr>
     </w:lvl>
   </w:abstractNum>
-  <w:abstractNum w:abstractNumId="1">
+  <w:abstractNum w:abstractNumId="1" w15:restartNumberingAfterBreak="0">
     <w:nsid w:val="1B315172"/>
     <w:multiLevelType w:val="hybridMultilevel"/>
     <w:tmpl w:val="AA9CC588"/>
@@ -19846,7 +20485,7 @@
       </w:rPr>
     </w:lvl>
   </w:abstractNum>
-  <w:abstractNum w:abstractNumId="2">
+  <w:abstractNum w:abstractNumId="2" w15:restartNumberingAfterBreak="0">
     <w:nsid w:val="21847DB9"/>
     <w:multiLevelType w:val="hybridMultilevel"/>
     <w:tmpl w:val="A30A47DC"/>
@@ -19959,7 +20598,7 @@
       </w:rPr>
     </w:lvl>
   </w:abstractNum>
-  <w:abstractNum w:abstractNumId="3">
+  <w:abstractNum w:abstractNumId="3" w15:restartNumberingAfterBreak="0">
     <w:nsid w:val="28D535CB"/>
     <w:multiLevelType w:val="hybridMultilevel"/>
     <w:tmpl w:val="5E8441C0"/>
@@ -20072,7 +20711,7 @@
       </w:rPr>
     </w:lvl>
   </w:abstractNum>
-  <w:abstractNum w:abstractNumId="4">
+  <w:abstractNum w:abstractNumId="4" w15:restartNumberingAfterBreak="0">
     <w:nsid w:val="2C94774A"/>
     <w:multiLevelType w:val="hybridMultilevel"/>
     <w:tmpl w:val="F83E25E4"/>
@@ -20185,7 +20824,7 @@
       </w:rPr>
     </w:lvl>
   </w:abstractNum>
-  <w:abstractNum w:abstractNumId="5">
+  <w:abstractNum w:abstractNumId="5" w15:restartNumberingAfterBreak="0">
     <w:nsid w:val="4B3B5B3A"/>
     <w:multiLevelType w:val="hybridMultilevel"/>
     <w:tmpl w:val="533A6338"/>
@@ -20298,7 +20937,7 @@
       </w:rPr>
     </w:lvl>
   </w:abstractNum>
-  <w:abstractNum w:abstractNumId="6">
+  <w:abstractNum w:abstractNumId="6" w15:restartNumberingAfterBreak="0">
     <w:nsid w:val="58784835"/>
     <w:multiLevelType w:val="hybridMultilevel"/>
     <w:tmpl w:val="D826C266"/>
@@ -20435,7 +21074,7 @@
 </file>
 
 <file path=word/styles.xml><?xml version="1.0" encoding="utf-8"?>
-<w:styles xmlns:mc="http://schemas.openxmlformats.org/markup-compatibility/2006" xmlns:r="http://schemas.openxmlformats.org/officeDocument/2006/relationships" xmlns:w="http://schemas.openxmlformats.org/wordprocessingml/2006/main" xmlns:w14="http://schemas.microsoft.com/office/word/2010/wordml" xmlns:w15="http://schemas.microsoft.com/office/word/2012/wordml" mc:Ignorable="w14 w15">
+<w:styles xmlns:mc="http://schemas.openxmlformats.org/markup-compatibility/2006" xmlns:r="http://schemas.openxmlformats.org/officeDocument/2006/relationships" xmlns:w="http://schemas.openxmlformats.org/wordprocessingml/2006/main" xmlns:w14="http://schemas.microsoft.com/office/word/2010/wordml" xmlns:w15="http://schemas.microsoft.com/office/word/2012/wordml" xmlns:w16cex="http://schemas.microsoft.com/office/word/2018/wordml/cex" xmlns:w16cid="http://schemas.microsoft.com/office/word/2016/wordml/cid" xmlns:w16="http://schemas.microsoft.com/office/word/2018/wordml" xmlns:w16sdtdh="http://schemas.microsoft.com/office/word/2020/wordml/sdtdatahash" xmlns:w16se="http://schemas.microsoft.com/office/word/2015/wordml/symex" mc:Ignorable="w14 w15 w16se w16cid w16 w16cex w16sdtdh">
   <w:docDefaults>
     <w:rPrDefault>
       <w:rPr>
@@ -20451,7 +21090,7 @@
       </w:pPr>
     </w:pPrDefault>
   </w:docDefaults>
-  <w:latentStyles w:defLockedState="0" w:defUIPriority="99" w:defSemiHidden="0" w:defUnhideWhenUsed="0" w:defQFormat="0" w:count="371">
+  <w:latentStyles w:defLockedState="0" w:defUIPriority="99" w:defSemiHidden="0" w:defUnhideWhenUsed="0" w:defQFormat="0" w:count="376">
     <w:lsdException w:name="Normal" w:uiPriority="0" w:qFormat="1"/>
     <w:lsdException w:name="heading 1" w:uiPriority="9" w:qFormat="1"/>
     <w:lsdException w:name="heading 2" w:semiHidden="1" w:uiPriority="9" w:unhideWhenUsed="1" w:qFormat="1"/>
@@ -20557,7 +21196,6 @@
     <w:lsdException w:name="HTML Sample" w:semiHidden="1" w:unhideWhenUsed="1"/>
     <w:lsdException w:name="HTML Typewriter" w:semiHidden="1" w:unhideWhenUsed="1"/>
     <w:lsdException w:name="HTML Variable" w:semiHidden="1" w:unhideWhenUsed="1"/>
-    <w:lsdException w:name="Normal Table" w:semiHidden="1" w:unhideWhenUsed="1"/>
     <w:lsdException w:name="annotation subject" w:semiHidden="1" w:unhideWhenUsed="1"/>
     <w:lsdException w:name="No List" w:semiHidden="1" w:unhideWhenUsed="1"/>
     <w:lsdException w:name="Outline List 1" w:semiHidden="1" w:unhideWhenUsed="1"/>
@@ -20600,11 +21238,8 @@
     <w:lsdException w:name="Table Contemporary" w:semiHidden="1" w:unhideWhenUsed="1"/>
     <w:lsdException w:name="Table Elegant" w:semiHidden="1" w:unhideWhenUsed="1"/>
     <w:lsdException w:name="Table Professional" w:semiHidden="1" w:unhideWhenUsed="1"/>
-    <w:lsdException w:name="Table Subtle 1" w:semiHidden="1" w:unhideWhenUsed="1"/>
     <w:lsdException w:name="Table Subtle 2" w:semiHidden="1" w:unhideWhenUsed="1"/>
     <w:lsdException w:name="Table Web 1" w:semiHidden="1" w:unhideWhenUsed="1"/>
-    <w:lsdException w:name="Table Web 2" w:semiHidden="1" w:unhideWhenUsed="1"/>
-    <w:lsdException w:name="Table Web 3" w:semiHidden="1" w:unhideWhenUsed="1"/>
     <w:lsdException w:name="Balloon Text" w:semiHidden="1" w:unhideWhenUsed="1"/>
     <w:lsdException w:name="Table Grid" w:uiPriority="39"/>
     <w:lsdException w:name="Table Theme" w:semiHidden="1" w:unhideWhenUsed="1"/>
@@ -20823,6 +21458,11 @@
     <w:lsdException w:name="List Table 5 Dark Accent 6" w:uiPriority="50"/>
     <w:lsdException w:name="List Table 6 Colorful Accent 6" w:uiPriority="51"/>
     <w:lsdException w:name="List Table 7 Colorful Accent 6" w:uiPriority="52"/>
+    <w:lsdException w:name="Mention" w:semiHidden="1" w:unhideWhenUsed="1"/>
+    <w:lsdException w:name="Smart Hyperlink" w:semiHidden="1" w:unhideWhenUsed="1"/>
+    <w:lsdException w:name="Hashtag" w:semiHidden="1" w:unhideWhenUsed="1"/>
+    <w:lsdException w:name="Unresolved Mention" w:semiHidden="1" w:unhideWhenUsed="1"/>
+    <w:lsdException w:name="Smart Link" w:semiHidden="1" w:unhideWhenUsed="1"/>
   </w:latentStyles>
   <w:style w:type="paragraph" w:default="1" w:styleId="Normal">
     <w:name w:val="Normal"/>
@@ -20854,7 +21494,6 @@
   <w:style w:type="character" w:default="1" w:styleId="Policepardfaut">
     <w:name w:val="Default Paragraph Font"/>
     <w:uiPriority w:val="1"/>
-    <w:semiHidden/>
     <w:unhideWhenUsed/>
   </w:style>
   <w:style w:type="table" w:default="1" w:styleId="TableauNormal">
@@ -21025,6 +21664,18 @@
     <w:rsid w:val="00C26256"/>
     <w:rPr>
       <w:vertAlign w:val="superscript"/>
+    </w:rPr>
+  </w:style>
+  <w:style w:type="character" w:styleId="Mentionnonrsolue">
+    <w:name w:val="Unresolved Mention"/>
+    <w:basedOn w:val="Policepardfaut"/>
+    <w:uiPriority w:val="99"/>
+    <w:semiHidden/>
+    <w:unhideWhenUsed/>
+    <w:rsid w:val="003370D4"/>
+    <w:rPr>
+      <w:color w:val="605E5C"/>
+      <w:shd w:val="clear" w:color="auto" w:fill="E1DFDD"/>
     </w:rPr>
   </w:style>
 </w:styles>

</xml_diff>

<commit_message>
mise a jour de precieux et radieux2
</commit_message>
<xml_diff>
--- a/autres/precieux.docx
+++ b/autres/precieux.docx
@@ -486,7 +486,13 @@
         <w:pStyle w:val="POEMES-Versdelastrophede4versoumoins"/>
       </w:pPr>
       <w:r>
-        <w:t>Amer de la vie que nous menons,</w:t>
+        <w:t>Amèr</w:t>
+      </w:r>
+      <w:r>
+        <w:t>e</w:t>
+      </w:r>
+      <w:r>
+        <w:t xml:space="preserve"> de la vie que nous menons,</w:t>
       </w:r>
     </w:p>
     <w:p>
@@ -2246,7 +2252,15 @@
         <w:t>’</w:t>
       </w:r>
       <w:r>
-        <w:t>a rien de vil.</w:t>
+        <w:t xml:space="preserve">a rien de </w:t>
+      </w:r>
+      <w:proofErr w:type="spellStart"/>
+      <w:r>
+        <w:t>vil</w:t>
+      </w:r>
+      <w:proofErr w:type="spellEnd"/>
+      <w:r>
+        <w:t>.</w:t>
       </w:r>
     </w:p>
     <w:p>
@@ -2864,7 +2878,15 @@
         <w:t>’</w:t>
       </w:r>
       <w:r>
-        <w:t>attire affreusement and I fall ;</w:t>
+        <w:t xml:space="preserve">attire affreusement and I </w:t>
+      </w:r>
+      <w:proofErr w:type="spellStart"/>
+      <w:r>
+        <w:t>fall</w:t>
+      </w:r>
+      <w:proofErr w:type="spellEnd"/>
+      <w:r>
+        <w:t xml:space="preserve"> ;</w:t>
       </w:r>
     </w:p>
     <w:p>
@@ -3833,7 +3855,15 @@
         <w:pStyle w:val="POEMES-Versdelastrophede4versoumoins"/>
       </w:pPr>
       <w:r>
-        <w:t>Nous a rachetés pour Dieu.</w:t>
+        <w:t xml:space="preserve">Nous </w:t>
+      </w:r>
+      <w:proofErr w:type="gramStart"/>
+      <w:r>
+        <w:t>a rachetés</w:t>
+      </w:r>
+      <w:proofErr w:type="gramEnd"/>
+      <w:r>
+        <w:t xml:space="preserve"> pour Dieu.</w:t>
       </w:r>
     </w:p>
     <w:p>
@@ -4060,7 +4090,15 @@
         <w:pStyle w:val="POEMES-Versdelastrophede4versoumoins"/>
       </w:pPr>
       <w:r>
-        <w:t>Qui le plongeaient dans des douleurs.</w:t>
+        <w:t xml:space="preserve">Qui le </w:t>
+      </w:r>
+      <w:proofErr w:type="gramStart"/>
+      <w:r>
+        <w:t>plongeaient</w:t>
+      </w:r>
+      <w:proofErr w:type="gramEnd"/>
+      <w:r>
+        <w:t xml:space="preserve"> dans des douleurs.</w:t>
       </w:r>
     </w:p>
     <w:p>
@@ -4277,10 +4315,12 @@
         <w:pStyle w:val="POEMES-Titredupome"/>
       </w:pPr>
       <w:bookmarkStart w:id="21" w:name="_Toc182750957"/>
+      <w:proofErr w:type="spellStart"/>
       <w:r>
         <w:t>Precious</w:t>
       </w:r>
       <w:bookmarkEnd w:id="21"/>
+      <w:proofErr w:type="spellEnd"/>
     </w:p>
     <w:p>
       <w:pPr>
@@ -4689,7 +4729,23 @@
         <w:pStyle w:val="POEMES-Versdelastrophede4versoumoins"/>
       </w:pPr>
       <w:r>
-        <w:t>"Most precious you are."</w:t>
+        <w:t xml:space="preserve">"Most </w:t>
+      </w:r>
+      <w:proofErr w:type="spellStart"/>
+      <w:r>
+        <w:t>precious</w:t>
+      </w:r>
+      <w:proofErr w:type="spellEnd"/>
+      <w:r>
+        <w:t xml:space="preserve"> </w:t>
+      </w:r>
+      <w:proofErr w:type="spellStart"/>
+      <w:r>
+        <w:t>you</w:t>
+      </w:r>
+      <w:proofErr w:type="spellEnd"/>
+      <w:r>
+        <w:t xml:space="preserve"> are."</w:t>
       </w:r>
     </w:p>
     <w:p>
@@ -5599,8 +5655,13 @@
       <w:pPr>
         <w:pStyle w:val="POEMES-Versdelastrophede4versoumoins"/>
       </w:pPr>
-      <w:r>
-        <w:t>Ultimate Prince je t</w:t>
+      <w:proofErr w:type="spellStart"/>
+      <w:r>
+        <w:t>Ultimate</w:t>
+      </w:r>
+      <w:proofErr w:type="spellEnd"/>
+      <w:r>
+        <w:t xml:space="preserve"> Prince je t</w:t>
       </w:r>
       <w:r>
         <w:t>’</w:t>
@@ -5716,6 +5777,7 @@
       <w:pPr>
         <w:pStyle w:val="POEMES-Versdelastrophede4versoumoins"/>
       </w:pPr>
+      <w:proofErr w:type="gramStart"/>
       <w:r>
         <w:rPr>
           <w:b/>
@@ -5723,7 +5785,11 @@
         <w:t xml:space="preserve">J </w:t>
       </w:r>
       <w:r>
-        <w:t xml:space="preserve"> Je l</w:t>
+        <w:t xml:space="preserve"> Je</w:t>
+      </w:r>
+      <w:proofErr w:type="gramEnd"/>
+      <w:r>
+        <w:t xml:space="preserve"> l</w:t>
       </w:r>
       <w:r>
         <w:t>’</w:t>
@@ -5736,6 +5802,7 @@
       <w:pPr>
         <w:pStyle w:val="POEMES-Versdelastrophede4versoumoins"/>
       </w:pPr>
+      <w:proofErr w:type="gramStart"/>
       <w:r>
         <w:rPr>
           <w:b/>
@@ -5743,13 +5810,18 @@
         <w:t>E</w:t>
       </w:r>
       <w:r>
-        <w:t xml:space="preserve">  En lui je mets ma confiance ;</w:t>
-      </w:r>
-    </w:p>
-    <w:p>
-      <w:pPr>
-        <w:pStyle w:val="POEMES-Versdelastrophede4versoumoins"/>
-      </w:pPr>
+        <w:t xml:space="preserve">  En</w:t>
+      </w:r>
+      <w:proofErr w:type="gramEnd"/>
+      <w:r>
+        <w:t xml:space="preserve"> lui je mets ma confiance ;</w:t>
+      </w:r>
+    </w:p>
+    <w:p>
+      <w:pPr>
+        <w:pStyle w:val="POEMES-Versdelastrophede4versoumoins"/>
+      </w:pPr>
+      <w:proofErr w:type="gramStart"/>
       <w:r>
         <w:rPr>
           <w:b/>
@@ -5757,13 +5829,18 @@
         <w:t>S</w:t>
       </w:r>
       <w:r>
-        <w:t xml:space="preserve">  Sans lui je perds mon temps,</w:t>
-      </w:r>
-    </w:p>
-    <w:p>
-      <w:pPr>
-        <w:pStyle w:val="POEMES-Versdelastrophede4versoumoins"/>
-      </w:pPr>
+        <w:t xml:space="preserve">  Sans</w:t>
+      </w:r>
+      <w:proofErr w:type="gramEnd"/>
+      <w:r>
+        <w:t xml:space="preserve"> lui je perds mon temps,</w:t>
+      </w:r>
+    </w:p>
+    <w:p>
+      <w:pPr>
+        <w:pStyle w:val="POEMES-Versdelastrophede4versoumoins"/>
+      </w:pPr>
+      <w:proofErr w:type="gramStart"/>
       <w:r>
         <w:rPr>
           <w:b/>
@@ -5771,7 +5848,11 @@
         <w:t>U</w:t>
       </w:r>
       <w:r>
-        <w:t xml:space="preserve">  Uni à lui j</w:t>
+        <w:t xml:space="preserve">  Uni</w:t>
+      </w:r>
+      <w:proofErr w:type="gramEnd"/>
+      <w:r>
+        <w:t xml:space="preserve"> à lui j</w:t>
       </w:r>
       <w:r>
         <w:t>’</w:t>
@@ -5784,6 +5865,7 @@
       <w:pPr>
         <w:pStyle w:val="POEMES-Versdelastrophede4versoumoins"/>
       </w:pPr>
+      <w:proofErr w:type="gramStart"/>
       <w:r>
         <w:rPr>
           <w:b/>
@@ -5791,7 +5873,11 @@
         <w:t xml:space="preserve">S </w:t>
       </w:r>
       <w:r>
-        <w:t xml:space="preserve"> Sais-tu de qui il </w:t>
+        <w:t xml:space="preserve"> Sais</w:t>
+      </w:r>
+      <w:proofErr w:type="gramEnd"/>
+      <w:r>
+        <w:t xml:space="preserve">-tu de qui il </w:t>
       </w:r>
       <w:r>
         <w:t>s’agit ?</w:t>
@@ -5806,6 +5892,7 @@
       <w:pPr>
         <w:pStyle w:val="POEMES-Versdelastrophede4versoumoins"/>
       </w:pPr>
+      <w:proofErr w:type="gramStart"/>
       <w:r>
         <w:rPr>
           <w:b/>
@@ -5813,13 +5900,18 @@
         <w:t>M</w:t>
       </w:r>
       <w:r>
-        <w:t xml:space="preserve">  Maître fidèle à chaque instant,</w:t>
-      </w:r>
-    </w:p>
-    <w:p>
-      <w:pPr>
-        <w:pStyle w:val="POEMES-Versdelastrophede4versoumoins"/>
-      </w:pPr>
+        <w:t xml:space="preserve">  Maître</w:t>
+      </w:r>
+      <w:proofErr w:type="gramEnd"/>
+      <w:r>
+        <w:t xml:space="preserve"> fidèle à chaque instant,</w:t>
+      </w:r>
+    </w:p>
+    <w:p>
+      <w:pPr>
+        <w:pStyle w:val="POEMES-Versdelastrophede4versoumoins"/>
+      </w:pPr>
+      <w:proofErr w:type="gramStart"/>
       <w:r>
         <w:rPr>
           <w:b/>
@@ -5827,7 +5919,11 @@
         <w:t xml:space="preserve">O  </w:t>
       </w:r>
       <w:r>
-        <w:t>On n’a jamais</w:t>
+        <w:t>On</w:t>
+      </w:r>
+      <w:proofErr w:type="gramEnd"/>
+      <w:r>
+        <w:t xml:space="preserve"> n’a jamais</w:t>
       </w:r>
       <w:r>
         <w:t xml:space="preserve"> vaincu sa toute-puissance ;</w:t>
@@ -5837,6 +5933,7 @@
       <w:pPr>
         <w:pStyle w:val="POEMES-Versdelastrophede4versoumoins"/>
       </w:pPr>
+      <w:proofErr w:type="gramStart"/>
       <w:r>
         <w:rPr>
           <w:b/>
@@ -5844,7 +5941,11 @@
         <w:t>N</w:t>
       </w:r>
       <w:r>
-        <w:t xml:space="preserve">  Ne sais-tu pas qu</w:t>
+        <w:t xml:space="preserve">  Ne</w:t>
+      </w:r>
+      <w:proofErr w:type="gramEnd"/>
+      <w:r>
+        <w:t xml:space="preserve"> sais-tu pas qu</w:t>
       </w:r>
       <w:r>
         <w:t>’</w:t>
@@ -5865,6 +5966,7 @@
       <w:pPr>
         <w:pStyle w:val="POEMES-Versdelastrophede4versoumoins"/>
       </w:pPr>
+      <w:proofErr w:type="gramStart"/>
       <w:r>
         <w:rPr>
           <w:b/>
@@ -5872,13 +5974,18 @@
         <w:t>A</w:t>
       </w:r>
       <w:r>
-        <w:t xml:space="preserve">  Après son retour dans les cieux,</w:t>
-      </w:r>
-    </w:p>
-    <w:p>
-      <w:pPr>
-        <w:pStyle w:val="POEMES-Versdelastrophede4versoumoins"/>
-      </w:pPr>
+        <w:t xml:space="preserve">  Après</w:t>
+      </w:r>
+      <w:proofErr w:type="gramEnd"/>
+      <w:r>
+        <w:t xml:space="preserve"> son retour dans les cieux,</w:t>
+      </w:r>
+    </w:p>
+    <w:p>
+      <w:pPr>
+        <w:pStyle w:val="POEMES-Versdelastrophede4versoumoins"/>
+      </w:pPr>
+      <w:proofErr w:type="gramStart"/>
       <w:r>
         <w:rPr>
           <w:b/>
@@ -5886,7 +5993,11 @@
         <w:t>M</w:t>
       </w:r>
       <w:r>
-        <w:t xml:space="preserve">  Ma vie fut affranchie, que c</w:t>
+        <w:t xml:space="preserve">  Ma</w:t>
+      </w:r>
+      <w:proofErr w:type="gramEnd"/>
+      <w:r>
+        <w:t xml:space="preserve"> vie fut affranchie, que c</w:t>
       </w:r>
       <w:r>
         <w:t>’</w:t>
@@ -5902,6 +6013,7 @@
       <w:pPr>
         <w:pStyle w:val="POEMES-Versdelastrophede4versoumoins"/>
       </w:pPr>
+      <w:proofErr w:type="gramStart"/>
       <w:r>
         <w:rPr>
           <w:b/>
@@ -5909,7 +6021,11 @@
         <w:t>I</w:t>
       </w:r>
       <w:r>
-        <w:t xml:space="preserve">  Il s</w:t>
+        <w:t xml:space="preserve">  Il</w:t>
+      </w:r>
+      <w:proofErr w:type="gramEnd"/>
+      <w:r>
+        <w:t xml:space="preserve"> s</w:t>
       </w:r>
       <w:r>
         <w:t>’</w:t>
@@ -6918,9 +7034,14 @@
       </w:pPr>
       <w:bookmarkStart w:id="28" w:name="_Toc182750964"/>
       <w:r>
-        <w:t>Sweet as never</w:t>
+        <w:t xml:space="preserve">Sweet as </w:t>
+      </w:r>
+      <w:proofErr w:type="spellStart"/>
+      <w:r>
+        <w:t>never</w:t>
       </w:r>
       <w:bookmarkEnd w:id="28"/>
+      <w:proofErr w:type="spellEnd"/>
     </w:p>
     <w:p>
       <w:pPr>
@@ -7357,13 +7478,21 @@
         <w:pStyle w:val="POEMES-Versdelastrophede4versoumoins"/>
       </w:pPr>
       <w:r>
-        <w:t>À toi qui vaux plus-qu</w:t>
-      </w:r>
-      <w:r>
-        <w:t>’</w:t>
-      </w:r>
-      <w:r>
-        <w:t>une mère.</w:t>
+        <w:t xml:space="preserve">À toi qui vaux </w:t>
+      </w:r>
+      <w:proofErr w:type="spellStart"/>
+      <w:r>
+        <w:t>plus-qu</w:t>
+      </w:r>
+      <w:r>
+        <w:t>’</w:t>
+      </w:r>
+      <w:r>
+        <w:t>une</w:t>
+      </w:r>
+      <w:proofErr w:type="spellEnd"/>
+      <w:r>
+        <w:t xml:space="preserve"> mère.</w:t>
       </w:r>
     </w:p>
     <w:p>
@@ -7647,13 +7776,21 @@
         <w:pStyle w:val="POEMES-Versdelastrophede4versoumoins"/>
       </w:pPr>
       <w:r>
-        <w:t>Et qu</w:t>
-      </w:r>
-      <w:r>
-        <w:t>’</w:t>
-      </w:r>
-      <w:r>
-        <w:t>en vous sa volonté s</w:t>
+        <w:t xml:space="preserve">Et </w:t>
+      </w:r>
+      <w:proofErr w:type="spellStart"/>
+      <w:r>
+        <w:t>qu</w:t>
+      </w:r>
+      <w:r>
+        <w:t>’</w:t>
+      </w:r>
+      <w:r>
+        <w:t>en</w:t>
+      </w:r>
+      <w:proofErr w:type="spellEnd"/>
+      <w:r>
+        <w:t xml:space="preserve"> vous sa volonté s</w:t>
       </w:r>
       <w:r>
         <w:t>’</w:t>
@@ -7928,10 +8065,12 @@
         <w:pStyle w:val="POEMES-Titredupome"/>
       </w:pPr>
       <w:bookmarkStart w:id="31" w:name="_Toc182750967"/>
+      <w:proofErr w:type="spellStart"/>
       <w:r>
         <w:t>Thanks</w:t>
       </w:r>
       <w:bookmarkEnd w:id="31"/>
+      <w:proofErr w:type="spellEnd"/>
     </w:p>
     <w:p>
       <w:pPr>
@@ -7973,7 +8112,15 @@
         <w:pStyle w:val="POEMES-Versdelastrophede4versoumoins"/>
       </w:pPr>
       <w:r>
-        <w:t>Quant à ta grandeur, oh ! I miss words.</w:t>
+        <w:t xml:space="preserve">Quant à ta grandeur, oh ! I miss </w:t>
+      </w:r>
+      <w:proofErr w:type="spellStart"/>
+      <w:r>
+        <w:t>words</w:t>
+      </w:r>
+      <w:proofErr w:type="spellEnd"/>
+      <w:r>
+        <w:t>.</w:t>
       </w:r>
     </w:p>
     <w:p>
@@ -8379,7 +8526,15 @@
         <w:t>’</w:t>
       </w:r>
       <w:r>
-        <w:t>as rendu libre, à toi Kabod.</w:t>
+        <w:t xml:space="preserve">as rendu libre, à toi </w:t>
+      </w:r>
+      <w:proofErr w:type="spellStart"/>
+      <w:r>
+        <w:t>Kabod</w:t>
+      </w:r>
+      <w:proofErr w:type="spellEnd"/>
+      <w:r>
+        <w:t>.</w:t>
       </w:r>
     </w:p>
     <w:p>
@@ -8535,6 +8690,9 @@
       <w:sdtPr>
         <w:rPr>
           <w:rFonts w:eastAsia="Calibri" w:cs="Times New Roman"/>
+          <w:b w:val="0"/>
+          <w:bCs w:val="0"/>
+          <w:kern w:val="0"/>
           <w:sz w:val="24"/>
           <w:szCs w:val="20"/>
         </w:rPr>
@@ -8544,11 +8702,6 @@
           <w:docPartUnique/>
         </w:docPartObj>
       </w:sdtPr>
-      <w:sdtEndPr>
-        <w:rPr>
-          <w:kern w:val="0"/>
-        </w:rPr>
-      </w:sdtEndPr>
       <w:sdtContent>
         <w:p>
           <w:pPr>
@@ -10884,8 +11037,16 @@
       <w:rPr>
         <w:i/>
       </w:rPr>
-      <w:t>MJ Myjoy</w:t>
+      <w:t xml:space="preserve">MJ </w:t>
     </w:r>
+    <w:proofErr w:type="spellStart"/>
+    <w:r>
+      <w:rPr>
+        <w:i/>
+      </w:rPr>
+      <w:t>Myjoy</w:t>
+    </w:r>
+    <w:proofErr w:type="spellEnd"/>
   </w:p>
 </w:hdr>
 </file>

</xml_diff>

<commit_message>
mise a jour precieux
</commit_message>
<xml_diff>
--- a/autres/precieux.docx
+++ b/autres/precieux.docx
@@ -3825,7 +3825,19 @@
         <w:pStyle w:val="POEMES-Versdelastrophede4versoumoins"/>
       </w:pPr>
       <w:r>
-        <w:t>Alors que nous fumes écartés</w:t>
+        <w:t xml:space="preserve">Alors que nous </w:t>
+      </w:r>
+      <w:r>
+        <w:t>f</w:t>
+      </w:r>
+      <w:r>
+        <w:t>û</w:t>
+      </w:r>
+      <w:r>
+        <w:t>mes</w:t>
+      </w:r>
+      <w:r>
+        <w:t xml:space="preserve"> écartés</w:t>
       </w:r>
     </w:p>
     <w:p>
@@ -4354,7 +4366,13 @@
         <w:pStyle w:val="POEMES-Versdelastrophede4versoumoins"/>
       </w:pPr>
       <w:r>
-        <w:t xml:space="preserve">Que peut être tu ignores </w:t>
+        <w:t>Que peut</w:t>
+      </w:r>
+      <w:r>
+        <w:t>-</w:t>
+      </w:r>
+      <w:r>
+        <w:t xml:space="preserve">être tu ignores </w:t>
       </w:r>
       <w:r>
         <w:t>encore</w:t>
@@ -4612,7 +4630,13 @@
         <w:t>’</w:t>
       </w:r>
       <w:r>
-        <w:t>y fût créé</w:t>
+        <w:t>y f</w:t>
+      </w:r>
+      <w:r>
+        <w:t>u</w:t>
+      </w:r>
+      <w:r>
+        <w:t>t créé</w:t>
       </w:r>
     </w:p>
     <w:p>
@@ -4780,7 +4804,13 @@
         <w:pStyle w:val="POEMES-Versdelastrophede4versoumoins"/>
       </w:pPr>
       <w:r>
-        <w:t xml:space="preserve">Que peut être tu ignorais </w:t>
+        <w:t>Que peut</w:t>
+      </w:r>
+      <w:r>
+        <w:t>-</w:t>
+      </w:r>
+      <w:r>
+        <w:t xml:space="preserve">être tu ignorais </w:t>
       </w:r>
       <w:r>
         <w:t>encore</w:t>
@@ -4937,7 +4967,16 @@
         <w:t>’</w:t>
       </w:r>
       <w:r>
-        <w:t>amour vaut plus l</w:t>
+        <w:t xml:space="preserve">amour vaut </w:t>
+      </w:r>
+      <w:r>
+        <w:t>plus</w:t>
+      </w:r>
+      <w:r>
+        <w:t xml:space="preserve">-que </w:t>
+      </w:r>
+      <w:r>
+        <w:t>l</w:t>
       </w:r>
       <w:r>
         <w:t>’</w:t>
@@ -6080,7 +6119,19 @@
         <w:pStyle w:val="POEMES-Versdelastrophede4versoumoins"/>
       </w:pPr>
       <w:r>
-        <w:t>Chers frères et sueurs,</w:t>
+        <w:t xml:space="preserve">Chers frères et </w:t>
+      </w:r>
+      <w:r>
+        <w:t>s</w:t>
+      </w:r>
+      <w:r>
+        <w:t>œ</w:t>
+      </w:r>
+      <w:r>
+        <w:t>urs</w:t>
+      </w:r>
+      <w:r>
+        <w:t>,</w:t>
       </w:r>
     </w:p>
     <w:p>
@@ -6867,7 +6918,13 @@
         <w:pStyle w:val="POEMES-Versdelastrophede4versoumoins"/>
       </w:pPr>
       <w:r>
-        <w:t>Est un aveu près que parfait ;</w:t>
+        <w:t xml:space="preserve">Est un aveu </w:t>
+      </w:r>
+      <w:r>
+        <w:t>presque</w:t>
+      </w:r>
+      <w:r>
+        <w:t xml:space="preserve"> parfait ;</w:t>
       </w:r>
     </w:p>
     <w:p>
@@ -8184,7 +8241,13 @@
         <w:pStyle w:val="POEMES-Versdelastrophede4versoumoins"/>
       </w:pPr>
       <w:r>
-        <w:t>Pourquoi la compare à celui de l</w:t>
+        <w:t>Pourquoi la compare</w:t>
+      </w:r>
+      <w:r>
+        <w:t>r</w:t>
+      </w:r>
+      <w:r>
+        <w:t xml:space="preserve"> à celui de l</w:t>
       </w:r>
       <w:r>
         <w:t>’</w:t>

</xml_diff>